<commit_message>
Updated tutorial to use new name for framework.
</commit_message>
<xml_diff>
--- a/streams_local_dynamic_window/STREAMS_DOCS/StreamPy.ML Tutorial.docx
+++ b/streams_local_dynamic_window/STREAMS_DOCS/StreamPy.ML Tutorial.docx
@@ -9,155 +9,176 @@
       <w:r>
         <w:t>StreamPy.ML</w:t>
       </w:r>
+      <w:r>
+        <w:t xml:space="preserve"> Tutorial</w:t>
+      </w:r>
+    </w:p>
+    <w:p/>
+    <w:p>
+      <w:pPr>
+        <w:pStyle w:val="Heading1"/>
+      </w:pPr>
+      <w:r>
+        <w:t>Introduction</w:t>
+      </w:r>
+    </w:p>
+    <w:p/>
+    <w:p>
+      <w:pPr>
+        <w:pStyle w:val="Heading2"/>
+      </w:pPr>
+      <w:r>
+        <w:t>Design</w:t>
+      </w:r>
+    </w:p>
+    <w:p>
+      <w:pPr>
+        <w:pStyle w:val="Heading3"/>
+      </w:pPr>
+      <w:r>
+        <w:t>Overview</w:t>
+      </w:r>
+    </w:p>
+    <w:p>
+      <w:r>
+        <w:tab/>
+        <w:t xml:space="preserve">The </w:t>
+      </w:r>
+      <w:r>
+        <w:t>ML framework</w:t>
+      </w:r>
+      <w:r>
+        <w:t xml:space="preserve"> is designed as a plug-and-play model for machine learning on streaming data. This type of abstraction enables a wide variety of machine learning algorithms to be used on streaming data. There </w:t>
+      </w:r>
+      <w:r>
+        <w:t xml:space="preserve">are two main applications for which the </w:t>
+      </w:r>
+      <w:r>
+        <w:t>ML framework</w:t>
+      </w:r>
+      <w:r>
+        <w:t xml:space="preserve"> can be used: continual learning and batch learning.</w:t>
+      </w:r>
+    </w:p>
+    <w:p>
+      <w:pPr>
+        <w:pStyle w:val="Heading4"/>
+      </w:pPr>
+      <w:r>
+        <w:t>Continual learning</w:t>
+      </w:r>
+    </w:p>
+    <w:p>
+      <w:r>
+        <w:tab/>
+        <w:t>Continual learning refers to problems in which machine learning is continuously run over a stream of data. For example, an algorithm for determining credit card fraud may use the last 200 transactions to determine if the current transaction is an anomaly. Over time, such an algorithm will adapt to the customer’s recent purchasing patterns and will continually update itself.</w:t>
+      </w:r>
+    </w:p>
+    <w:p>
+      <w:pPr>
+        <w:pStyle w:val="Heading4"/>
+      </w:pPr>
+      <w:r>
+        <w:t>Batch learning</w:t>
+      </w:r>
+    </w:p>
+    <w:p>
+      <w:r>
+        <w:tab/>
+        <w:t>Batch learning refers to problems in which machine learning is run once on a</w:t>
+      </w:r>
+      <w:r>
+        <w:t>n</w:t>
+      </w:r>
+      <w:r>
+        <w:t xml:space="preserve"> offline dataset. This is usually the prevalent scenario for common machine learning problems. However, such problems usually deal with an offline dataset for training and an offline dataset for prediction. Batch learning as used with streaming data differs from this. A machine learning model is trained once for an offline dataset as in offline batch learning; however, prediction values are generated continuously for a stream of data. For example, in a scenario where the user wants to analyze the sentiment of Twitter tweets in real-time, a machine learning model may be trained once on a labeled dataset and applied in real-time to a stream of tweets.</w:t>
+      </w:r>
+    </w:p>
+    <w:p>
+      <w:pPr>
+        <w:pStyle w:val="Heading3"/>
+      </w:pPr>
+    </w:p>
+    <w:p>
+      <w:pPr>
+        <w:pStyle w:val="Heading3"/>
+      </w:pPr>
+      <w:r>
+        <w:t>Goals</w:t>
+      </w:r>
+    </w:p>
+    <w:p>
+      <w:r>
+        <w:tab/>
+        <w:t xml:space="preserve">The </w:t>
+      </w:r>
+      <w:r>
+        <w:t>ML</w:t>
+      </w:r>
+      <w:r>
+        <w:t xml:space="preserve"> framework aims to facilitate the use of machine learning algorithms on streaming data. In this perspective, the goal is to minimize the amount of time a novice programmer needs to implement such an application. </w:t>
+      </w:r>
+      <w:r>
+        <w:t xml:space="preserve">We define novice programmer as a person proficient in Python yet new to streaming data architecture. As the </w:t>
+      </w:r>
+      <w:r>
+        <w:t>ML</w:t>
+      </w:r>
+      <w:r>
+        <w:t xml:space="preserve"> framework is built on top of PSTREAMS, it is very easy for a user to write code that runs machine learning algorithms on streaming data without advanced knowledge of the streaming architecture.</w:t>
+      </w:r>
+    </w:p>
+    <w:p/>
+    <w:p>
+      <w:pPr>
+        <w:pStyle w:val="Heading2"/>
+      </w:pPr>
+      <w:r>
+        <w:t>Machine Learning Models</w:t>
+      </w:r>
+    </w:p>
+    <w:p>
+      <w:r>
+        <w:tab/>
+      </w:r>
+      <w:r>
+        <w:t xml:space="preserve">Machine learning models are mathematical functions in a defined hypothesis space that are used to predict output values for </w:t>
+      </w:r>
+      <w:r>
+        <w:t xml:space="preserve">input values. </w:t>
+      </w:r>
+      <w:r>
+        <w:t>A machine learning algorithm has two components: training and predicting.</w:t>
+      </w:r>
+      <w:r>
+        <w:t xml:space="preserve"> Given a training dataset, the algorithm first trains a model. </w:t>
+      </w:r>
+      <w:r>
+        <w:t xml:space="preserve">It then uses the model to generate predictions. </w:t>
+      </w:r>
+      <w:r>
+        <w:t xml:space="preserve">To abstract this process, the </w:t>
+      </w:r>
+      <w:r>
+        <w:t>ML</w:t>
+      </w:r>
+      <w:r>
+        <w:t xml:space="preserve"> framework operates by splitting machine learning algorithms into these two components. Th</w:t>
+      </w:r>
       <w:bookmarkStart w:id="0" w:name="_GoBack"/>
       <w:bookmarkEnd w:id="0"/>
       <w:r>
-        <w:t xml:space="preserve"> Tutorial</w:t>
-      </w:r>
-    </w:p>
-    <w:p/>
-    <w:p>
-      <w:pPr>
-        <w:pStyle w:val="Heading1"/>
-      </w:pPr>
-      <w:r>
-        <w:t>Introduction</w:t>
-      </w:r>
-    </w:p>
-    <w:p/>
-    <w:p>
-      <w:pPr>
-        <w:pStyle w:val="Heading2"/>
-      </w:pPr>
-      <w:r>
-        <w:t>Design</w:t>
-      </w:r>
-    </w:p>
-    <w:p>
-      <w:pPr>
-        <w:pStyle w:val="Heading3"/>
-      </w:pPr>
-      <w:r>
-        <w:t>Overview</w:t>
-      </w:r>
-    </w:p>
-    <w:p>
-      <w:r>
-        <w:tab/>
-        <w:t xml:space="preserve">The </w:t>
-      </w:r>
-      <w:r>
-        <w:t>Learn</w:t>
-      </w:r>
-      <w:r>
-        <w:t xml:space="preserve"> framework is designed as a plug-and-play model for machine learning on streaming data. This type of abstraction enables a wide variety of machine learning algorithms to be used on streaming data. There </w:t>
-      </w:r>
-      <w:r>
-        <w:t xml:space="preserve">are two main applications for which the </w:t>
-      </w:r>
-      <w:r>
-        <w:t>Learn</w:t>
-      </w:r>
-      <w:r>
-        <w:t xml:space="preserve"> framework can be used: continual learning and batch learning.</w:t>
-      </w:r>
-    </w:p>
-    <w:p>
-      <w:pPr>
-        <w:pStyle w:val="Heading4"/>
-      </w:pPr>
-      <w:r>
-        <w:t>Continual learning</w:t>
-      </w:r>
-    </w:p>
-    <w:p>
-      <w:r>
-        <w:tab/>
-        <w:t>Continual learning refers to problems in which machine learning is continuously run over a stream of data. For example, an algorithm for determining credit card fraud may use the last 200 transactions to determine if the current transaction is an anomaly. Over time, such an algorithm will adapt to the customer’s recent purchasing patterns and will continually update itself.</w:t>
-      </w:r>
-    </w:p>
-    <w:p>
-      <w:pPr>
-        <w:pStyle w:val="Heading4"/>
-      </w:pPr>
-      <w:r>
-        <w:t>Batch learning</w:t>
-      </w:r>
-    </w:p>
-    <w:p>
-      <w:r>
-        <w:tab/>
-        <w:t>Batch learning refers to problems in which machine learning is run once on a</w:t>
-      </w:r>
-      <w:r>
-        <w:t>n</w:t>
-      </w:r>
-      <w:r>
-        <w:t xml:space="preserve"> offline dataset. This is usually the prevalent scenario for common machine learning problems. However, such problems usually deal with an offline dataset for training and an offline dataset for prediction. Batch learning as used with streaming data differs from this. A machine learning model is trained once for an offline dataset as in offline batch learning; however, prediction values are generated continuously for a stream of data. For example, in a scenario where the user wants to analyze the sentiment of Twitter tweets in real-time, a machine learning model may be trained once on a labeled dataset and applied in real-time to a stream of tweets.</w:t>
-      </w:r>
-    </w:p>
-    <w:p>
-      <w:pPr>
-        <w:pStyle w:val="Heading3"/>
-      </w:pPr>
-    </w:p>
-    <w:p>
-      <w:pPr>
-        <w:pStyle w:val="Heading3"/>
-      </w:pPr>
-      <w:r>
-        <w:t>Goals</w:t>
-      </w:r>
-    </w:p>
-    <w:p>
-      <w:r>
-        <w:tab/>
-        <w:t xml:space="preserve">The </w:t>
-      </w:r>
-      <w:r>
-        <w:t>Learn</w:t>
-      </w:r>
-      <w:r>
-        <w:t xml:space="preserve"> framework aims to facilitate the use of machine learning algorithms on streaming data. In this perspective, the goal is to minimize the amount of time a novice programmer needs to implement such an application. </w:t>
-      </w:r>
-      <w:r>
-        <w:t>We define novice programmer as a person proficient in Python yet new to streaming data architecture. As the Learn framework is built on top of PSTREAMS, it is very easy for a user to write code that runs machine learning algorithms on streaming data without advanced knowledge of the streaming architecture.</w:t>
-      </w:r>
-    </w:p>
-    <w:p/>
-    <w:p>
-      <w:pPr>
-        <w:pStyle w:val="Heading2"/>
-      </w:pPr>
-      <w:r>
-        <w:t>Machine Learning Models</w:t>
-      </w:r>
-    </w:p>
-    <w:p>
-      <w:r>
-        <w:tab/>
-      </w:r>
-      <w:r>
-        <w:t xml:space="preserve">Machine learning models are mathematical functions in a defined hypothesis space that are used to predict output values for </w:t>
-      </w:r>
-      <w:r>
-        <w:t xml:space="preserve">input values. </w:t>
-      </w:r>
-      <w:r>
-        <w:t>A machine learning algorithm has two components: training and predicting.</w:t>
-      </w:r>
-      <w:r>
-        <w:t xml:space="preserve"> Given a training dataset, the algorithm first trains a model. </w:t>
-      </w:r>
-      <w:r>
-        <w:t xml:space="preserve">It then uses the model to generate predictions. </w:t>
-      </w:r>
-      <w:r>
-        <w:t xml:space="preserve">To abstract this process, the Learn framework operates by splitting machine learning algorithms into these two components. The </w:t>
+        <w:t xml:space="preserve">e </w:t>
       </w:r>
       <w:r>
         <w:lastRenderedPageBreak/>
-        <w:t>plug-and-play functionality comes from the Learn framework’s ability to accept user-defined functions that run traini</w:t>
+        <w:t xml:space="preserve">plug-and-play functionality comes from the </w:t>
+      </w:r>
+      <w:r>
+        <w:t>ML</w:t>
+      </w:r>
+      <w:r>
+        <w:t xml:space="preserve"> framework’s ability to accept user-defined functions that run traini</w:t>
       </w:r>
       <w:r>
         <w:t>ng and prediction respectively. To use the framework effectively, the user needs to take the following steps:</w:t>
@@ -222,7 +243,13 @@
     <w:p>
       <w:r>
         <w:tab/>
-        <w:t>The Learn framework is extremely flexible, sup</w:t>
+        <w:t xml:space="preserve">The </w:t>
+      </w:r>
+      <w:r>
+        <w:t>ML</w:t>
+      </w:r>
+      <w:r>
+        <w:t xml:space="preserve"> framework is extremely flexible, sup</w:t>
       </w:r>
       <w:r>
         <w:t>porting both supervised and unsupervised learning.</w:t>
@@ -245,13 +272,33 @@
         <w:tab/>
       </w:r>
       <w:r>
-        <w:t>The Learn framework takes many parameters. These parameters are described in the documentat</w:t>
-      </w:r>
-      <w:r>
-        <w:t xml:space="preserve">ion for the Stream_Learn class. </w:t>
-      </w:r>
-      <w:r>
-        <w:t>The Learn framework takes different parameters depending on if continual learning o</w:t>
+        <w:t xml:space="preserve">The </w:t>
+      </w:r>
+      <w:r>
+        <w:t>ML</w:t>
+      </w:r>
+      <w:r>
+        <w:t xml:space="preserve"> framework takes many parameters. These parameters are described in the documentat</w:t>
+      </w:r>
+      <w:r>
+        <w:t xml:space="preserve">ion for the </w:t>
+      </w:r>
+      <w:proofErr w:type="spellStart"/>
+      <w:r>
+        <w:t>Stream_Learn</w:t>
+      </w:r>
+      <w:proofErr w:type="spellEnd"/>
+      <w:r>
+        <w:t xml:space="preserve"> class. </w:t>
+      </w:r>
+      <w:r>
+        <w:t xml:space="preserve">The </w:t>
+      </w:r>
+      <w:r>
+        <w:t>ML</w:t>
+      </w:r>
+      <w:r>
+        <w:t xml:space="preserve"> framework takes different parameters depending on if continual learning o</w:t>
       </w:r>
       <w:r>
         <w:t>r batch learning is being used.</w:t>
@@ -288,7 +335,15 @@
         <w:t xml:space="preserve"> It is assumed that the us</w:t>
       </w:r>
       <w:r>
-        <w:t>er has basic knowledge of NumPy.</w:t>
+        <w:t xml:space="preserve">er has basic knowledge of </w:t>
+      </w:r>
+      <w:proofErr w:type="spellStart"/>
+      <w:r>
+        <w:t>NumPy</w:t>
+      </w:r>
+      <w:proofErr w:type="spellEnd"/>
+      <w:r>
+        <w:t>.</w:t>
       </w:r>
     </w:p>
     <w:p>
@@ -306,16 +361,46 @@
     <w:p/>
     <w:p>
       <w:r>
-        <w:t>The Learn framework contains a class called Stream_Learn, which runs the machine learning algorithms on the streaming data.</w:t>
-      </w:r>
-      <w:r>
-        <w:t xml:space="preserve"> The LinearRegression class contains training and prediction functions for using linear regression on streaming data. These functions are already prewritten and the user does not need </w:t>
+        <w:t xml:space="preserve">The </w:t>
+      </w:r>
+      <w:r>
+        <w:t>ML</w:t>
+      </w:r>
+      <w:r>
+        <w:t xml:space="preserve"> framework contains a class called </w:t>
+      </w:r>
+      <w:proofErr w:type="spellStart"/>
+      <w:r>
+        <w:t>Stream_Learn</w:t>
+      </w:r>
+      <w:proofErr w:type="spellEnd"/>
+      <w:r>
+        <w:t>, which runs the machine learning algorithms on the streaming data.</w:t>
+      </w:r>
+      <w:r>
+        <w:t xml:space="preserve"> The </w:t>
+      </w:r>
+      <w:proofErr w:type="spellStart"/>
+      <w:r>
+        <w:t>LinearRegression</w:t>
+      </w:r>
+      <w:proofErr w:type="spellEnd"/>
+      <w:r>
+        <w:t xml:space="preserve"> class contains training and prediction functions for using linear regression on streaming data. These functions are already prewritten and the user does not need </w:t>
       </w:r>
       <w:r>
         <w:t>to write new functions.</w:t>
       </w:r>
       <w:r>
-        <w:t xml:space="preserve"> The linear_regression module contains helper functions for plotting the data as well as additional functions to run linear regression. We only need to use this module </w:t>
+        <w:t xml:space="preserve"> The </w:t>
+      </w:r>
+      <w:proofErr w:type="spellStart"/>
+      <w:r>
+        <w:t>linear_regression</w:t>
+      </w:r>
+      <w:proofErr w:type="spellEnd"/>
+      <w:r>
+        <w:t xml:space="preserve"> module contains helper functions for plotting the data as well as additional functions to run linear regression. We only need to use this module </w:t>
       </w:r>
       <w:r>
         <w:t>for plotting the data.</w:t>
@@ -365,7 +450,15 @@
         </w:numPr>
       </w:pPr>
       <w:r>
-        <w:t>output: Signifies whether we want to print debug data (see docs for LinearRegression.LinearRegressionStream)</w:t>
+        <w:t xml:space="preserve">output: Signifies whether we want to print debug data (see docs for </w:t>
+      </w:r>
+      <w:proofErr w:type="spellStart"/>
+      <w:r>
+        <w:t>LinearRegression.LinearRegressionStream</w:t>
+      </w:r>
+      <w:proofErr w:type="spellEnd"/>
+      <w:r>
+        <w:t>)</w:t>
       </w:r>
     </w:p>
     <w:p>
@@ -376,8 +469,13 @@
           <w:numId w:val="2"/>
         </w:numPr>
       </w:pPr>
-      <w:r>
-        <w:t>num_features: Describes the number of features our data has (since we want to plot it in this example, we will use data with 1 feature)</w:t>
+      <w:proofErr w:type="spellStart"/>
+      <w:r>
+        <w:t>num_features</w:t>
+      </w:r>
+      <w:proofErr w:type="spellEnd"/>
+      <w:r>
+        <w:t>: Describes the number of features our data has (since we want to plot it in this example, we will use data with 1 feature)</w:t>
       </w:r>
     </w:p>
     <w:p>
@@ -388,8 +486,13 @@
           <w:numId w:val="2"/>
         </w:numPr>
       </w:pPr>
-      <w:r>
-        <w:t>min_window_size: Describes the minimum number of points needed to begin training.</w:t>
+      <w:proofErr w:type="spellStart"/>
+      <w:r>
+        <w:t>min_window_size</w:t>
+      </w:r>
+      <w:proofErr w:type="spellEnd"/>
+      <w:r>
+        <w:t>: Describes the minimum number of points needed to begin training.</w:t>
       </w:r>
       <w:r>
         <w:t xml:space="preserve"> We set this to 2 since we only need 2 points to begin fitting a line.</w:t>
@@ -403,11 +506,24 @@
           <w:numId w:val="2"/>
         </w:numPr>
       </w:pPr>
-      <w:r>
-        <w:t>max_window_size: Describes the maximum number of points we use at any given time to train. Once this is reached, we begin advancing the window</w:t>
-      </w:r>
-      <w:r>
-        <w:t xml:space="preserve"> forward. See docs for Stream_Learn.</w:t>
+      <w:proofErr w:type="spellStart"/>
+      <w:r>
+        <w:t>max_window_size</w:t>
+      </w:r>
+      <w:proofErr w:type="spellEnd"/>
+      <w:r>
+        <w:t>: Describes the maximum number of points we use at any given time to train. Once this is reached, we begin advancing the window</w:t>
+      </w:r>
+      <w:r>
+        <w:t xml:space="preserve"> forward. See docs for </w:t>
+      </w:r>
+      <w:proofErr w:type="spellStart"/>
+      <w:r>
+        <w:t>Stream_Learn</w:t>
+      </w:r>
+      <w:proofErr w:type="spellEnd"/>
+      <w:r>
+        <w:t>.</w:t>
       </w:r>
     </w:p>
     <w:p>
@@ -418,8 +534,13 @@
           <w:numId w:val="2"/>
         </w:numPr>
       </w:pPr>
-      <w:r>
-        <w:t>num_points: Describes the number of points we add to the input stream.</w:t>
+      <w:proofErr w:type="spellStart"/>
+      <w:r>
+        <w:t>num_points</w:t>
+      </w:r>
+      <w:proofErr w:type="spellEnd"/>
+      <w:r>
+        <w:t>: Describes the number of points we add to the input stream.</w:t>
       </w:r>
     </w:p>
     <w:p>
@@ -430,18 +551,53 @@
           <w:numId w:val="2"/>
         </w:numPr>
       </w:pPr>
-      <w:r>
-        <w:t>step_size: Describes the number of points to</w:t>
-      </w:r>
-      <w:r>
-        <w:t xml:space="preserve"> advance the window forwards by. See docs for Stream_Learn.</w:t>
-      </w:r>
-    </w:p>
-    <w:p/>
-    <w:p/>
-    <w:p>
-      <w:r>
-        <w:t xml:space="preserve">At this point, we can begin defining the plug-and-play components of the Learn framework. The first function we want to define is a function we call all_func(). This component is designed to be a very general function on a window of </w:t>
+      <w:proofErr w:type="spellStart"/>
+      <w:r>
+        <w:t>step_size</w:t>
+      </w:r>
+      <w:proofErr w:type="spellEnd"/>
+      <w:r>
+        <w:t>: Describes the number of points to</w:t>
+      </w:r>
+      <w:r>
+        <w:t xml:space="preserve"> advance the window forwards by. See docs for </w:t>
+      </w:r>
+      <w:proofErr w:type="spellStart"/>
+      <w:r>
+        <w:t>Stream_Learn</w:t>
+      </w:r>
+      <w:proofErr w:type="spellEnd"/>
+      <w:r>
+        <w:t>.</w:t>
+      </w:r>
+    </w:p>
+    <w:p/>
+    <w:p/>
+    <w:p>
+      <w:r>
+        <w:t xml:space="preserve">At this point, we can begin defining the plug-and-play components of the </w:t>
+      </w:r>
+      <w:r>
+        <w:t>ML framework</w:t>
+      </w:r>
+      <w:r>
+        <w:t xml:space="preserve">. The first function we want to define is a function we call </w:t>
+      </w:r>
+      <w:proofErr w:type="spellStart"/>
+      <w:r>
+        <w:t>all_</w:t>
+      </w:r>
+      <w:proofErr w:type="gramStart"/>
+      <w:r>
+        <w:t>func</w:t>
+      </w:r>
+      <w:proofErr w:type="spellEnd"/>
+      <w:r>
+        <w:t>(</w:t>
+      </w:r>
+      <w:proofErr w:type="gramEnd"/>
+      <w:r>
+        <w:t xml:space="preserve">). This component is designed to be a very general function on a window of </w:t>
       </w:r>
       <w:r>
         <w:t xml:space="preserve">unfiltered </w:t>
@@ -453,7 +609,23 @@
     <w:p/>
     <w:p>
       <w:r>
-        <w:t>INSERT CODE FOR all_func()</w:t>
+        <w:t xml:space="preserve">INSERT CODE FOR </w:t>
+      </w:r>
+      <w:proofErr w:type="spellStart"/>
+      <w:r>
+        <w:t>all_</w:t>
+      </w:r>
+      <w:proofErr w:type="gramStart"/>
+      <w:r>
+        <w:t>func</w:t>
+      </w:r>
+      <w:proofErr w:type="spellEnd"/>
+      <w:r>
+        <w:t>(</w:t>
+      </w:r>
+      <w:proofErr w:type="gramEnd"/>
+      <w:r>
+        <w:t>)</w:t>
       </w:r>
     </w:p>
     <w:p/>
@@ -471,10 +643,34 @@
         </w:numPr>
       </w:pPr>
       <w:r>
-        <w:t>x: A numpy ar</w:t>
-      </w:r>
-      <w:r>
-        <w:t>ray containing the x values for the window of training data. This array will have dimensions nx1 in our case since our input data only has 1 feature. Here, min_window_size &lt; n &lt; max_window_size.</w:t>
+        <w:t xml:space="preserve">x: A </w:t>
+      </w:r>
+      <w:proofErr w:type="spellStart"/>
+      <w:r>
+        <w:t>numpy</w:t>
+      </w:r>
+      <w:proofErr w:type="spellEnd"/>
+      <w:r>
+        <w:t xml:space="preserve"> ar</w:t>
+      </w:r>
+      <w:r>
+        <w:t xml:space="preserve">ray containing the x values for the window of training data. This array will have dimensions nx1 in our case since our input data only has 1 feature. Here, </w:t>
+      </w:r>
+      <w:proofErr w:type="spellStart"/>
+      <w:r>
+        <w:t>min_window_size</w:t>
+      </w:r>
+      <w:proofErr w:type="spellEnd"/>
+      <w:r>
+        <w:t xml:space="preserve"> &lt; n &lt; </w:t>
+      </w:r>
+      <w:proofErr w:type="spellStart"/>
+      <w:r>
+        <w:t>max_window_size</w:t>
+      </w:r>
+      <w:proofErr w:type="spellEnd"/>
+      <w:r>
+        <w:t>.</w:t>
       </w:r>
     </w:p>
     <w:p>
@@ -486,7 +682,23 @@
         </w:numPr>
       </w:pPr>
       <w:r>
-        <w:t>y: A numpy array containing the y values for the window of training data. This array wil have dimensions nx1 in our case.</w:t>
+        <w:t xml:space="preserve">y: A </w:t>
+      </w:r>
+      <w:proofErr w:type="spellStart"/>
+      <w:r>
+        <w:t>numpy</w:t>
+      </w:r>
+      <w:proofErr w:type="spellEnd"/>
+      <w:r>
+        <w:t xml:space="preserve"> array containing the y values for the window of training data. This array </w:t>
+      </w:r>
+      <w:proofErr w:type="spellStart"/>
+      <w:r>
+        <w:t>wil</w:t>
+      </w:r>
+      <w:proofErr w:type="spellEnd"/>
+      <w:r>
+        <w:t xml:space="preserve"> have dimensions nx1 in our case.</w:t>
       </w:r>
       <w:r>
         <w:t xml:space="preserve"> n is the same as for x.</w:t>
@@ -512,22 +724,97 @@
           <w:numId w:val="3"/>
         </w:numPr>
       </w:pPr>
-      <w:r>
-        <w:t xml:space="preserve">window_state: </w:t>
-      </w:r>
-      <w:r>
-        <w:t>A tuple with the values (current_window_size, steady_state, reset, step_size, max_window_size). We will use this later.</w:t>
-      </w:r>
-    </w:p>
-    <w:p>
-      <w:r>
-        <w:t>See the docs for Stream_Learn for more descriptions of these parameters. Any function designed to fit in the “all” component of the Learn framework must have the same signature as all_func().</w:t>
-      </w:r>
-    </w:p>
-    <w:p/>
-    <w:p>
-      <w:r>
-        <w:t xml:space="preserve">Our function only plots the data. We do this by using the linear_regression </w:t>
+      <w:proofErr w:type="spellStart"/>
+      <w:r>
+        <w:t>window_state</w:t>
+      </w:r>
+      <w:proofErr w:type="spellEnd"/>
+      <w:r>
+        <w:t xml:space="preserve">: </w:t>
+      </w:r>
+      <w:r>
+        <w:t>A tuple with the values (</w:t>
+      </w:r>
+      <w:proofErr w:type="spellStart"/>
+      <w:r>
+        <w:t>current_window_size</w:t>
+      </w:r>
+      <w:proofErr w:type="spellEnd"/>
+      <w:r>
+        <w:t xml:space="preserve">, </w:t>
+      </w:r>
+      <w:proofErr w:type="spellStart"/>
+      <w:r>
+        <w:t>steady_state</w:t>
+      </w:r>
+      <w:proofErr w:type="spellEnd"/>
+      <w:r>
+        <w:t xml:space="preserve">, reset, </w:t>
+      </w:r>
+      <w:proofErr w:type="spellStart"/>
+      <w:r>
+        <w:t>step_size</w:t>
+      </w:r>
+      <w:proofErr w:type="spellEnd"/>
+      <w:r>
+        <w:t xml:space="preserve">, </w:t>
+      </w:r>
+      <w:proofErr w:type="spellStart"/>
+      <w:r>
+        <w:t>max_window_size</w:t>
+      </w:r>
+      <w:proofErr w:type="spellEnd"/>
+      <w:r>
+        <w:t>). We will use this later.</w:t>
+      </w:r>
+    </w:p>
+    <w:p>
+      <w:r>
+        <w:t xml:space="preserve">See the docs for </w:t>
+      </w:r>
+      <w:proofErr w:type="spellStart"/>
+      <w:r>
+        <w:t>Stream_Learn</w:t>
+      </w:r>
+      <w:proofErr w:type="spellEnd"/>
+      <w:r>
+        <w:t xml:space="preserve"> for more descriptions of these parameters. Any function designed to fit in the “all” component of the </w:t>
+      </w:r>
+      <w:r>
+        <w:t>ML</w:t>
+      </w:r>
+      <w:r>
+        <w:t xml:space="preserve"> framework must have the same signature as </w:t>
+      </w:r>
+      <w:proofErr w:type="spellStart"/>
+      <w:r>
+        <w:t>all_</w:t>
+      </w:r>
+      <w:proofErr w:type="gramStart"/>
+      <w:r>
+        <w:t>func</w:t>
+      </w:r>
+      <w:proofErr w:type="spellEnd"/>
+      <w:r>
+        <w:t>(</w:t>
+      </w:r>
+      <w:proofErr w:type="gramEnd"/>
+      <w:r>
+        <w:t>).</w:t>
+      </w:r>
+    </w:p>
+    <w:p/>
+    <w:p>
+      <w:r>
+        <w:t xml:space="preserve">Our function only plots the data. We do this by using the </w:t>
+      </w:r>
+      <w:proofErr w:type="spellStart"/>
+      <w:r>
+        <w:t>linear_regression</w:t>
+      </w:r>
+      <w:proofErr w:type="spellEnd"/>
+      <w:r>
+        <w:t xml:space="preserve"> </w:t>
       </w:r>
       <w:r>
         <w:t>module.</w:t>
@@ -536,7 +823,15 @@
         <w:t xml:space="preserve"> This module has a function</w:t>
       </w:r>
       <w:r>
-        <w:t xml:space="preserve"> called plot(), which plots data along with a prediction line.</w:t>
+        <w:t xml:space="preserve"> called </w:t>
+      </w:r>
+      <w:proofErr w:type="gramStart"/>
+      <w:r>
+        <w:t>plot(</w:t>
+      </w:r>
+      <w:proofErr w:type="gramEnd"/>
+      <w:r>
+        <w:t>), which plots data along with a prediction line.</w:t>
       </w:r>
     </w:p>
     <w:p>
@@ -547,7 +842,15 @@
     <w:p/>
     <w:p>
       <w:r>
-        <w:t>INSERT CODE FOR i, w</w:t>
+        <w:t xml:space="preserve">INSERT CODE FOR </w:t>
+      </w:r>
+      <w:proofErr w:type="spellStart"/>
+      <w:r>
+        <w:t>i</w:t>
+      </w:r>
+      <w:proofErr w:type="spellEnd"/>
+      <w:r>
+        <w:t>, w</w:t>
       </w:r>
     </w:p>
     <w:p/>
@@ -564,7 +867,15 @@
         <w:t xml:space="preserve">Next, we initialize </w:t>
       </w:r>
       <w:r>
-        <w:t>an instance of the LinearRegression class.</w:t>
+        <w:t xml:space="preserve">an instance of the </w:t>
+      </w:r>
+      <w:proofErr w:type="spellStart"/>
+      <w:r>
+        <w:t>LinearRegression</w:t>
+      </w:r>
+      <w:proofErr w:type="spellEnd"/>
+      <w:r>
+        <w:t xml:space="preserve"> class.</w:t>
       </w:r>
     </w:p>
     <w:p/>
@@ -582,7 +893,15 @@
     <w:p/>
     <w:p>
       <w:r>
-        <w:t>We initialize a plot using the linear_regression module.</w:t>
+        <w:t xml:space="preserve">We initialize a plot using the </w:t>
+      </w:r>
+      <w:proofErr w:type="spellStart"/>
+      <w:r>
+        <w:t>linear_regression</w:t>
+      </w:r>
+      <w:proofErr w:type="spellEnd"/>
+      <w:r>
+        <w:t xml:space="preserve"> module.</w:t>
       </w:r>
       <w:r>
         <w:t xml:space="preserve"> We also initialize a Stream x to add input values to.</w:t>
@@ -591,7 +910,23 @@
     <w:p/>
     <w:p>
       <w:r>
-        <w:t>INSERT CODE FOR init_plot()</w:t>
+        <w:t xml:space="preserve">INSERT CODE FOR </w:t>
+      </w:r>
+      <w:proofErr w:type="spellStart"/>
+      <w:r>
+        <w:t>init_</w:t>
+      </w:r>
+      <w:proofErr w:type="gramStart"/>
+      <w:r>
+        <w:t>plot</w:t>
+      </w:r>
+      <w:proofErr w:type="spellEnd"/>
+      <w:r>
+        <w:t>(</w:t>
+      </w:r>
+      <w:proofErr w:type="gramEnd"/>
+      <w:r>
+        <w:t>)</w:t>
       </w:r>
       <w:r>
         <w:t>, x</w:t>
@@ -603,7 +938,13 @@
         <w:t xml:space="preserve">Finally, we initialize an </w:t>
       </w:r>
       <w:r>
-        <w:t>instance of the Learn framework.</w:t>
+        <w:t xml:space="preserve">instance of the </w:t>
+      </w:r>
+      <w:r>
+        <w:t>ML</w:t>
+      </w:r>
+      <w:r>
+        <w:t xml:space="preserve"> framework.</w:t>
       </w:r>
     </w:p>
     <w:p/>
@@ -618,19 +959,41 @@
     <w:p/>
     <w:p>
       <w:r>
-        <w:t>We see that the Learn framework uses all the pieces we have set up together. The train and prediction functions are already defined for us.</w:t>
-      </w:r>
-    </w:p>
-    <w:p/>
-    <w:p>
-      <w:r>
-        <w:t>To begin running the application, we call the run() method on the model.</w:t>
-      </w:r>
-    </w:p>
-    <w:p/>
-    <w:p>
-      <w:r>
-        <w:t>INSERT CODE FOR run()</w:t>
+        <w:t xml:space="preserve">We see that the </w:t>
+      </w:r>
+      <w:r>
+        <w:t>ML framework</w:t>
+      </w:r>
+      <w:r>
+        <w:t xml:space="preserve"> uses all the pieces we have set up together. The train and prediction functions are already defined for us.</w:t>
+      </w:r>
+    </w:p>
+    <w:p/>
+    <w:p>
+      <w:r>
+        <w:t xml:space="preserve">To begin running the application, we call the </w:t>
+      </w:r>
+      <w:proofErr w:type="gramStart"/>
+      <w:r>
+        <w:t>run(</w:t>
+      </w:r>
+      <w:proofErr w:type="gramEnd"/>
+      <w:r>
+        <w:t>) method on the model.</w:t>
+      </w:r>
+    </w:p>
+    <w:p/>
+    <w:p>
+      <w:r>
+        <w:t xml:space="preserve">INSERT CODE FOR </w:t>
+      </w:r>
+      <w:proofErr w:type="gramStart"/>
+      <w:r>
+        <w:t>run(</w:t>
+      </w:r>
+      <w:proofErr w:type="gramEnd"/>
+      <w:r>
+        <w:t>)</w:t>
       </w:r>
     </w:p>
     <w:p/>
@@ -638,8 +1001,13 @@
       <w:r>
         <w:t xml:space="preserve">We notice that after calling </w:t>
       </w:r>
-      <w:r>
-        <w:t>run(), nothing happens. This is because the input data stream x does not have any data yet.</w:t>
+      <w:proofErr w:type="gramStart"/>
+      <w:r>
+        <w:t>run(</w:t>
+      </w:r>
+      <w:proofErr w:type="gramEnd"/>
+      <w:r>
+        <w:t>), nothing happens. This is because the input data stream x does not have any data yet.</w:t>
       </w:r>
       <w:r>
         <w:t xml:space="preserve"> To begin training the model, we add data points to x.</w:t>
@@ -654,19 +1022,73 @@
     <w:p/>
     <w:p>
       <w:r>
-        <w:t xml:space="preserve">We generate new points by using the current iteration count i </w:t>
+        <w:t xml:space="preserve">We generate new points by using the current iteration count </w:t>
+      </w:r>
+      <w:proofErr w:type="spellStart"/>
+      <w:r>
+        <w:t>i</w:t>
+      </w:r>
+      <w:proofErr w:type="spellEnd"/>
+      <w:r>
+        <w:t xml:space="preserve"> </w:t>
       </w:r>
       <w:r>
         <w:t>as the x value</w:t>
       </w:r>
       <w:r>
-        <w:t xml:space="preserve"> and the prediction y value generated by using the weight vector w as y. We first create a numpy array x_value with dimensions 1x1 with the value of i.</w:t>
+        <w:t xml:space="preserve"> and the prediction y value generated by using the weight vector w as y. We first create a </w:t>
+      </w:r>
+      <w:proofErr w:type="spellStart"/>
+      <w:r>
+        <w:t>numpy</w:t>
+      </w:r>
+      <w:proofErr w:type="spellEnd"/>
+      <w:r>
+        <w:t xml:space="preserve"> array </w:t>
+      </w:r>
+      <w:proofErr w:type="spellStart"/>
+      <w:r>
+        <w:t>x_value</w:t>
+      </w:r>
+      <w:proofErr w:type="spellEnd"/>
+      <w:r>
+        <w:t xml:space="preserve"> with dimensions 1x1 with the value of </w:t>
+      </w:r>
+      <w:proofErr w:type="spellStart"/>
+      <w:r>
+        <w:t>i</w:t>
+      </w:r>
+      <w:proofErr w:type="spellEnd"/>
+      <w:r>
+        <w:t>.</w:t>
       </w:r>
       <w:r>
         <w:t xml:space="preserve"> We then prepend 1 to this array to account for the bias term and transpose the resulting array to create a vector with dimensions 2x1. </w:t>
       </w:r>
       <w:r>
-        <w:t>We can then generate the y value by taking the dot product of w with the x vector. Finally, we create a list of the x value and the y value and extend this as a tuple into the x Stream. This list has 2 values in it. The Learn framework expects the input stream to be a sequence of tuples, each with at least num_features values. See the docs for Stream_Learn for more information regarding the format of data.</w:t>
+        <w:t xml:space="preserve">We can then generate the y value by taking the dot product of w with the x vector. Finally, we create a list of the x value and the y value and extend this as a tuple into the x Stream. This list has 2 values in it. The </w:t>
+      </w:r>
+      <w:r>
+        <w:t>ML framework</w:t>
+      </w:r>
+      <w:r>
+        <w:t xml:space="preserve"> expects the input stream to be a sequence of tuples, each with at least </w:t>
+      </w:r>
+      <w:proofErr w:type="spellStart"/>
+      <w:r>
+        <w:t>num_features</w:t>
+      </w:r>
+      <w:proofErr w:type="spellEnd"/>
+      <w:r>
+        <w:t xml:space="preserve"> values. See the docs for </w:t>
+      </w:r>
+      <w:proofErr w:type="spellStart"/>
+      <w:r>
+        <w:t>Stream_Learn</w:t>
+      </w:r>
+      <w:proofErr w:type="spellEnd"/>
+      <w:r>
+        <w:t xml:space="preserve"> for more information regarding the format of data.</w:t>
       </w:r>
     </w:p>
     <w:p/>
@@ -702,7 +1124,15 @@
         <w:t xml:space="preserve"> for changing data. </w:t>
       </w:r>
       <w:r>
-        <w:t>It is assumed that the user has basic knowledge of NumPy.</w:t>
+        <w:t xml:space="preserve">It is assumed that the user has basic knowledge of </w:t>
+      </w:r>
+      <w:proofErr w:type="spellStart"/>
+      <w:r>
+        <w:t>NumPy</w:t>
+      </w:r>
+      <w:proofErr w:type="spellEnd"/>
+      <w:r>
+        <w:t>.</w:t>
       </w:r>
     </w:p>
     <w:p>
@@ -720,10 +1150,32 @@
     <w:p/>
     <w:p>
       <w:r>
-        <w:t>Once again, we import the Stream_Learn class from the Learn framework. We also import modules for running k-means. The</w:t>
-      </w:r>
-      <w:r>
-        <w:t xml:space="preserve"> KMeans class</w:t>
+        <w:t xml:space="preserve">Once again, we import the </w:t>
+      </w:r>
+      <w:proofErr w:type="spellStart"/>
+      <w:r>
+        <w:t>Stream_Learn</w:t>
+      </w:r>
+      <w:proofErr w:type="spellEnd"/>
+      <w:r>
+        <w:t xml:space="preserve"> class from the </w:t>
+      </w:r>
+      <w:r>
+        <w:t>ML framework</w:t>
+      </w:r>
+      <w:r>
+        <w:t>. We also import modules for running k-means. The</w:t>
+      </w:r>
+      <w:r>
+        <w:t xml:space="preserve"> </w:t>
+      </w:r>
+      <w:proofErr w:type="spellStart"/>
+      <w:r>
+        <w:t>KMeans</w:t>
+      </w:r>
+      <w:proofErr w:type="spellEnd"/>
+      <w:r>
+        <w:t xml:space="preserve"> class</w:t>
       </w:r>
       <w:r>
         <w:t xml:space="preserve"> provides training and prediction functions fo</w:t>
@@ -732,10 +1184,26 @@
         <w:t>r using k-means on streaming data.</w:t>
       </w:r>
       <w:r>
-        <w:t xml:space="preserve"> Like the functions in the LinearRegression class, these functions are already prewritten and the user does not have to write new functions.</w:t>
-      </w:r>
-      <w:r>
-        <w:t xml:space="preserve"> The kmeans class contains helper functions for plotting the data as well as additional functions to run linear regression.</w:t>
+        <w:t xml:space="preserve"> Like the functions in the </w:t>
+      </w:r>
+      <w:proofErr w:type="spellStart"/>
+      <w:r>
+        <w:t>LinearRegression</w:t>
+      </w:r>
+      <w:proofErr w:type="spellEnd"/>
+      <w:r>
+        <w:t xml:space="preserve"> class, these functions are already prewritten and the user does not have to write new functions.</w:t>
+      </w:r>
+      <w:r>
+        <w:t xml:space="preserve"> The </w:t>
+      </w:r>
+      <w:proofErr w:type="spellStart"/>
+      <w:r>
+        <w:t>kmeans</w:t>
+      </w:r>
+      <w:proofErr w:type="spellEnd"/>
+      <w:r>
+        <w:t xml:space="preserve"> class contains helper functions for plotting the data as well as additional functions to run linear regression.</w:t>
       </w:r>
     </w:p>
     <w:p>
@@ -776,11 +1244,16 @@
         </w:numPr>
       </w:pPr>
       <w:r>
-        <w:t>output: Signifies whether we want to print debug data (see docs for KMeans.</w:t>
+        <w:t xml:space="preserve">output: Signifies whether we want to print debug data (see docs for </w:t>
+      </w:r>
+      <w:proofErr w:type="spellStart"/>
+      <w:r>
+        <w:t>KMeans.</w:t>
       </w:r>
       <w:r>
         <w:t>KMeansStream</w:t>
       </w:r>
+      <w:proofErr w:type="spellEnd"/>
       <w:r>
         <w:t>)</w:t>
       </w:r>
@@ -808,8 +1281,21 @@
           <w:numId w:val="4"/>
         </w:numPr>
       </w:pPr>
-      <w:r>
-        <w:t>max_window_size: Describes the maximum number of points we use at any given time to train. Once this is reached, we begin advancing the window forward. See docs for Stream_Learn.</w:t>
+      <w:proofErr w:type="spellStart"/>
+      <w:r>
+        <w:t>max_window_size</w:t>
+      </w:r>
+      <w:proofErr w:type="spellEnd"/>
+      <w:r>
+        <w:t xml:space="preserve">: Describes the maximum number of points we use at any given time to train. Once this is reached, we begin advancing the window forward. See docs for </w:t>
+      </w:r>
+      <w:proofErr w:type="spellStart"/>
+      <w:r>
+        <w:t>Stream_Learn</w:t>
+      </w:r>
+      <w:proofErr w:type="spellEnd"/>
+      <w:r>
+        <w:t>.</w:t>
       </w:r>
     </w:p>
     <w:p>
@@ -820,8 +1306,13 @@
           <w:numId w:val="4"/>
         </w:numPr>
       </w:pPr>
-      <w:r>
-        <w:t>num_points: Describes the number of points we add to the input stream.</w:t>
+      <w:proofErr w:type="spellStart"/>
+      <w:r>
+        <w:t>num_points</w:t>
+      </w:r>
+      <w:proofErr w:type="spellEnd"/>
+      <w:r>
+        <w:t>: Describes the number of points we add to the input stream.</w:t>
       </w:r>
     </w:p>
     <w:p>
@@ -832,26 +1323,71 @@
           <w:numId w:val="4"/>
         </w:numPr>
       </w:pPr>
-      <w:r>
-        <w:t>step_size: Describes the number of points to advance the window forwards by. See docs for Stream_Learn.</w:t>
-      </w:r>
-    </w:p>
-    <w:p/>
-    <w:p>
-      <w:r>
-        <w:t xml:space="preserve">We define a variable i to </w:t>
+      <w:proofErr w:type="spellStart"/>
+      <w:r>
+        <w:t>step_size</w:t>
+      </w:r>
+      <w:proofErr w:type="spellEnd"/>
+      <w:r>
+        <w:t xml:space="preserve">: Describes the number of points to advance the window forwards by. See docs for </w:t>
+      </w:r>
+      <w:proofErr w:type="spellStart"/>
+      <w:r>
+        <w:t>Stream_Learn</w:t>
+      </w:r>
+      <w:proofErr w:type="spellEnd"/>
+      <w:r>
+        <w:t>.</w:t>
+      </w:r>
+    </w:p>
+    <w:p/>
+    <w:p>
+      <w:r>
+        <w:t xml:space="preserve">We define a variable </w:t>
+      </w:r>
+      <w:proofErr w:type="spellStart"/>
+      <w:r>
+        <w:t>i</w:t>
+      </w:r>
+      <w:proofErr w:type="spellEnd"/>
+      <w:r>
+        <w:t xml:space="preserve"> to </w:t>
       </w:r>
       <w:r>
         <w:t>count the number of points added and the input data Stream x.</w:t>
       </w:r>
       <w:r>
-        <w:t xml:space="preserve"> We also define a initial numpy array of k centroids randomly placed in [-5, 5] x [-5, 5].</w:t>
-      </w:r>
-    </w:p>
-    <w:p/>
-    <w:p>
-      <w:r>
-        <w:t>INSERT CODE FOR i, x</w:t>
+        <w:t xml:space="preserve"> We also define </w:t>
+      </w:r>
+      <w:proofErr w:type="gramStart"/>
+      <w:r>
+        <w:t>a</w:t>
+      </w:r>
+      <w:proofErr w:type="gramEnd"/>
+      <w:r>
+        <w:t xml:space="preserve"> initial </w:t>
+      </w:r>
+      <w:proofErr w:type="spellStart"/>
+      <w:r>
+        <w:t>numpy</w:t>
+      </w:r>
+      <w:proofErr w:type="spellEnd"/>
+      <w:r>
+        <w:t xml:space="preserve"> array of k centroids randomly placed in [-5, 5] x [-5, 5].</w:t>
+      </w:r>
+    </w:p>
+    <w:p/>
+    <w:p>
+      <w:r>
+        <w:t xml:space="preserve">INSERT CODE FOR </w:t>
+      </w:r>
+      <w:proofErr w:type="spellStart"/>
+      <w:r>
+        <w:t>i</w:t>
+      </w:r>
+      <w:proofErr w:type="spellEnd"/>
+      <w:r>
+        <w:t>, x</w:t>
       </w:r>
       <w:r>
         <w:t>, centroids</w:t>
@@ -860,7 +1396,25 @@
     <w:p/>
     <w:p>
       <w:r>
-        <w:t>The function kmeans.initialize initializes num_centroids in a 2 dimensional box with lower and upper bounds.</w:t>
+        <w:t xml:space="preserve">The function </w:t>
+      </w:r>
+      <w:proofErr w:type="spellStart"/>
+      <w:proofErr w:type="gramStart"/>
+      <w:r>
+        <w:t>kmeans.initialize</w:t>
+      </w:r>
+      <w:proofErr w:type="spellEnd"/>
+      <w:proofErr w:type="gramEnd"/>
+      <w:r>
+        <w:t xml:space="preserve"> initializes </w:t>
+      </w:r>
+      <w:proofErr w:type="spellStart"/>
+      <w:r>
+        <w:t>num_centroids</w:t>
+      </w:r>
+      <w:proofErr w:type="spellEnd"/>
+      <w:r>
+        <w:t xml:space="preserve"> in a 2 dimensional box with lower and upper bounds.</w:t>
       </w:r>
     </w:p>
     <w:p/>
@@ -881,13 +1435,27 @@
     <w:p/>
     <w:p>
       <w:r>
-        <w:t>Like the LinearRegression class, this instance contains functions for training and prediction using k-means.</w:t>
-      </w:r>
-    </w:p>
-    <w:p/>
-    <w:p>
-      <w:r>
-        <w:t>Finally, we initialize an instance of the Learn framework.</w:t>
+        <w:t xml:space="preserve">Like the </w:t>
+      </w:r>
+      <w:proofErr w:type="spellStart"/>
+      <w:r>
+        <w:t>LinearRegression</w:t>
+      </w:r>
+      <w:proofErr w:type="spellEnd"/>
+      <w:r>
+        <w:t xml:space="preserve"> class, this instance contains functions for training and prediction using k-means.</w:t>
+      </w:r>
+    </w:p>
+    <w:p/>
+    <w:p>
+      <w:r>
+        <w:t xml:space="preserve">Finally, we initialize an instance of the </w:t>
+      </w:r>
+      <w:r>
+        <w:t>ML framework</w:t>
+      </w:r>
+      <w:r>
+        <w:t>.</w:t>
       </w:r>
     </w:p>
     <w:p/>
@@ -899,8 +1467,19 @@
     <w:p/>
     <w:p>
       <w:r>
-        <w:t>We see that the Learn framework uses all the pieces we have set up together. We set the min_window_size</w:t>
-      </w:r>
+        <w:t xml:space="preserve">We see that the </w:t>
+      </w:r>
+      <w:r>
+        <w:t>ML framework</w:t>
+      </w:r>
+      <w:r>
+        <w:t xml:space="preserve"> uses all the pieces we have set up together. We set the </w:t>
+      </w:r>
+      <w:proofErr w:type="spellStart"/>
+      <w:r>
+        <w:t>min_window_size</w:t>
+      </w:r>
+      <w:proofErr w:type="spellEnd"/>
       <w:r>
         <w:t xml:space="preserve"> to k points since</w:t>
       </w:r>
@@ -911,19 +1490,43 @@
     <w:p/>
     <w:p>
       <w:r>
-        <w:t>To begin running the application, we call the run() method on the model.</w:t>
-      </w:r>
-    </w:p>
-    <w:p/>
-    <w:p>
-      <w:r>
-        <w:t>INSERT CODE FOR run()</w:t>
-      </w:r>
-    </w:p>
-    <w:p/>
-    <w:p>
-      <w:r>
-        <w:t>Once again, nothing happens after calling run(). We need to add data to the input data stream x.</w:t>
+        <w:t xml:space="preserve">To begin running the application, we call the </w:t>
+      </w:r>
+      <w:proofErr w:type="gramStart"/>
+      <w:r>
+        <w:t>run(</w:t>
+      </w:r>
+      <w:proofErr w:type="gramEnd"/>
+      <w:r>
+        <w:t>) method on the model.</w:t>
+      </w:r>
+    </w:p>
+    <w:p/>
+    <w:p>
+      <w:r>
+        <w:t xml:space="preserve">INSERT CODE FOR </w:t>
+      </w:r>
+      <w:proofErr w:type="gramStart"/>
+      <w:r>
+        <w:t>run(</w:t>
+      </w:r>
+      <w:proofErr w:type="gramEnd"/>
+      <w:r>
+        <w:t>)</w:t>
+      </w:r>
+    </w:p>
+    <w:p/>
+    <w:p>
+      <w:r>
+        <w:t xml:space="preserve">Once again, nothing happens after calling </w:t>
+      </w:r>
+      <w:proofErr w:type="gramStart"/>
+      <w:r>
+        <w:t>run(</w:t>
+      </w:r>
+      <w:proofErr w:type="gramEnd"/>
+      <w:r>
+        <w:t>). We need to add data to the input data stream x.</w:t>
       </w:r>
     </w:p>
     <w:p/>
@@ -941,7 +1544,15 @@
         <w:t xml:space="preserve"> We then generate a random </w:t>
       </w:r>
       <w:r>
-        <w:t xml:space="preserve">1x2 numpy array z; this is a random velocity for this centroid. We move this centroid by adding this velocity to it, then add a random point generated around this centroid to x. </w:t>
+        <w:t xml:space="preserve">1x2 </w:t>
+      </w:r>
+      <w:proofErr w:type="spellStart"/>
+      <w:r>
+        <w:t>numpy</w:t>
+      </w:r>
+      <w:proofErr w:type="spellEnd"/>
+      <w:r>
+        <w:t xml:space="preserve"> array z; this is a random velocity for this centroid. We move this centroid by adding this velocity to it, then add a random point generated around this centroid to x. </w:t>
       </w:r>
       <w:r>
         <w:t>We move the centroids to model changing data; it is natural to have data with drifting centroids over time.</w:t>
@@ -949,10 +1560,28 @@
     </w:p>
     <w:p>
       <w:r>
-        <w:t xml:space="preserve">We generate a random point around a centroid by using the function kmeans.initializeDataCenter(). </w:t>
-      </w:r>
-      <w:r>
-        <w:t>See docs for KMean.kmeans.</w:t>
+        <w:t xml:space="preserve">We generate a random point around a centroid by using the function </w:t>
+      </w:r>
+      <w:proofErr w:type="spellStart"/>
+      <w:proofErr w:type="gramStart"/>
+      <w:r>
+        <w:t>kmeans.initializeDataCenter</w:t>
+      </w:r>
+      <w:proofErr w:type="spellEnd"/>
+      <w:proofErr w:type="gramEnd"/>
+      <w:r>
+        <w:t xml:space="preserve">(). </w:t>
+      </w:r>
+      <w:r>
+        <w:t xml:space="preserve">See docs for </w:t>
+      </w:r>
+      <w:proofErr w:type="spellStart"/>
+      <w:r>
+        <w:t>KMean.kmeans</w:t>
+      </w:r>
+      <w:proofErr w:type="spellEnd"/>
+      <w:r>
+        <w:t>.</w:t>
       </w:r>
     </w:p>
     <w:p/>
@@ -976,7 +1605,13 @@
     </w:p>
     <w:p>
       <w:r>
-        <w:t xml:space="preserve">So far, we have been using prewritten training and prediction functions. However, the library provided with the Learn framework has a limited number of functions built-in and a user may want to write their own functions. We describe the general structure </w:t>
+        <w:t xml:space="preserve">So far, we have been using prewritten training and prediction functions. However, the library provided with the </w:t>
+      </w:r>
+      <w:r>
+        <w:t>ML framework</w:t>
+      </w:r>
+      <w:r>
+        <w:t xml:space="preserve"> has a limited number of functions built-in and a user may want to write their own functions. We describe the general structure </w:t>
       </w:r>
       <w:r>
         <w:t>of these functions.</w:t>
@@ -1017,6 +1652,8 @@
         <w:t>enables the function to define and maintain</w:t>
       </w:r>
     </w:p>
+    <w:p/>
+    <w:p/>
     <w:sectPr>
       <w:pgSz w:w="12240" w:h="15840"/>
       <w:pgMar w:top="1440" w:right="1440" w:bottom="1440" w:left="1440" w:header="720" w:footer="720" w:gutter="0"/>

</xml_diff>

<commit_message>
Finished tutorial with code.
</commit_message>
<xml_diff>
--- a/streams_local_dynamic_window/STREAMS_DOCS/StreamPy.ML Tutorial.docx
+++ b/streams_local_dynamic_window/STREAMS_DOCS/StreamPy.ML Tutorial.docx
@@ -307,7 +307,50 @@
     <w:p/>
     <w:p>
       <w:r>
-        <w:t>INSERT CODE FOR IMPORTS</w:t>
+        <w:rPr>
+          <w:noProof/>
+        </w:rPr>
+        <w:drawing>
+          <wp:inline distT="0" distB="0" distL="0" distR="0" wp14:anchorId="7C073374" wp14:editId="75497C9D">
+            <wp:extent cx="5943600" cy="1915160"/>
+            <wp:effectExtent l="0" t="0" r="0" b="0"/>
+            <wp:docPr id="7" name="Picture 7"/>
+            <wp:cNvGraphicFramePr>
+              <a:graphicFrameLocks xmlns:a="http://schemas.openxmlformats.org/drawingml/2006/main" noChangeAspect="1"/>
+            </wp:cNvGraphicFramePr>
+            <a:graphic xmlns:a="http://schemas.openxmlformats.org/drawingml/2006/main">
+              <a:graphicData uri="http://schemas.openxmlformats.org/drawingml/2006/picture">
+                <pic:pic xmlns:pic="http://schemas.openxmlformats.org/drawingml/2006/picture">
+                  <pic:nvPicPr>
+                    <pic:cNvPr id="7" name="Screen Shot 2015-09-29 at 9.22.28 AM.png"/>
+                    <pic:cNvPicPr/>
+                  </pic:nvPicPr>
+                  <pic:blipFill>
+                    <a:blip r:embed="rId5">
+                      <a:extLst>
+                        <a:ext uri="{28A0092B-C50C-407E-A947-70E740481C1C}">
+                          <a14:useLocalDpi xmlns:a14="http://schemas.microsoft.com/office/drawing/2010/main" val="0"/>
+                        </a:ext>
+                      </a:extLst>
+                    </a:blip>
+                    <a:stretch>
+                      <a:fillRect/>
+                    </a:stretch>
+                  </pic:blipFill>
+                  <pic:spPr>
+                    <a:xfrm>
+                      <a:off x="0" y="0"/>
+                      <a:ext cx="5943600" cy="1915160"/>
+                    </a:xfrm>
+                    <a:prstGeom prst="rect">
+                      <a:avLst/>
+                    </a:prstGeom>
+                  </pic:spPr>
+                </pic:pic>
+              </a:graphicData>
+            </a:graphic>
+          </wp:inline>
+        </w:drawing>
       </w:r>
     </w:p>
     <w:p/>
@@ -348,10 +391,52 @@
     <w:p/>
     <w:p>
       <w:r>
-        <w:t>INSERT CODE FOR PARAMETERS</w:t>
-      </w:r>
-    </w:p>
-    <w:p/>
+        <w:rPr>
+          <w:noProof/>
+        </w:rPr>
+        <w:drawing>
+          <wp:inline distT="0" distB="0" distL="0" distR="0" wp14:anchorId="7EADBCC3" wp14:editId="2B3BE6EE">
+            <wp:extent cx="5943600" cy="1134745"/>
+            <wp:effectExtent l="0" t="0" r="0" b="8255"/>
+            <wp:docPr id="2" name="Picture 2"/>
+            <wp:cNvGraphicFramePr>
+              <a:graphicFrameLocks xmlns:a="http://schemas.openxmlformats.org/drawingml/2006/main" noChangeAspect="1"/>
+            </wp:cNvGraphicFramePr>
+            <a:graphic xmlns:a="http://schemas.openxmlformats.org/drawingml/2006/main">
+              <a:graphicData uri="http://schemas.openxmlformats.org/drawingml/2006/picture">
+                <pic:pic xmlns:pic="http://schemas.openxmlformats.org/drawingml/2006/picture">
+                  <pic:nvPicPr>
+                    <pic:cNvPr id="2" name="Screen Shot 2015-09-29 at 9.17.29 AM.png"/>
+                    <pic:cNvPicPr/>
+                  </pic:nvPicPr>
+                  <pic:blipFill>
+                    <a:blip r:embed="rId6">
+                      <a:extLst>
+                        <a:ext uri="{28A0092B-C50C-407E-A947-70E740481C1C}">
+                          <a14:useLocalDpi xmlns:a14="http://schemas.microsoft.com/office/drawing/2010/main" val="0"/>
+                        </a:ext>
+                      </a:extLst>
+                    </a:blip>
+                    <a:stretch>
+                      <a:fillRect/>
+                    </a:stretch>
+                  </pic:blipFill>
+                  <pic:spPr>
+                    <a:xfrm>
+                      <a:off x="0" y="0"/>
+                      <a:ext cx="5943600" cy="1134745"/>
+                    </a:xfrm>
+                    <a:prstGeom prst="rect">
+                      <a:avLst/>
+                    </a:prstGeom>
+                  </pic:spPr>
+                </pic:pic>
+              </a:graphicData>
+            </a:graphic>
+          </wp:inline>
+        </w:drawing>
+      </w:r>
+    </w:p>
     <w:p>
       <w:r>
         <w:t>These parameters have the following behaviors:</w:t>
@@ -460,123 +545,376 @@
     <w:p/>
     <w:p>
       <w:r>
-        <w:t>INSERT CODE FOR i, w</w:t>
+        <w:rPr>
+          <w:noProof/>
+        </w:rPr>
+        <w:drawing>
+          <wp:inline distT="0" distB="0" distL="0" distR="0" wp14:anchorId="717088BF" wp14:editId="383695E2">
+            <wp:extent cx="5943600" cy="814705"/>
+            <wp:effectExtent l="0" t="0" r="0" b="0"/>
+            <wp:docPr id="6" name="Picture 6"/>
+            <wp:cNvGraphicFramePr>
+              <a:graphicFrameLocks xmlns:a="http://schemas.openxmlformats.org/drawingml/2006/main" noChangeAspect="1"/>
+            </wp:cNvGraphicFramePr>
+            <a:graphic xmlns:a="http://schemas.openxmlformats.org/drawingml/2006/main">
+              <a:graphicData uri="http://schemas.openxmlformats.org/drawingml/2006/picture">
+                <pic:pic xmlns:pic="http://schemas.openxmlformats.org/drawingml/2006/picture">
+                  <pic:nvPicPr>
+                    <pic:cNvPr id="6" name="Screen Shot 2015-09-29 at 9.21.59 AM.png"/>
+                    <pic:cNvPicPr/>
+                  </pic:nvPicPr>
+                  <pic:blipFill>
+                    <a:blip r:embed="rId7">
+                      <a:extLst>
+                        <a:ext uri="{28A0092B-C50C-407E-A947-70E740481C1C}">
+                          <a14:useLocalDpi xmlns:a14="http://schemas.microsoft.com/office/drawing/2010/main" val="0"/>
+                        </a:ext>
+                      </a:extLst>
+                    </a:blip>
+                    <a:stretch>
+                      <a:fillRect/>
+                    </a:stretch>
+                  </pic:blipFill>
+                  <pic:spPr>
+                    <a:xfrm>
+                      <a:off x="0" y="0"/>
+                      <a:ext cx="5943600" cy="814705"/>
+                    </a:xfrm>
+                    <a:prstGeom prst="rect">
+                      <a:avLst/>
+                    </a:prstGeom>
+                  </pic:spPr>
+                </pic:pic>
+              </a:graphicData>
+            </a:graphic>
+          </wp:inline>
+        </w:drawing>
+      </w:r>
+    </w:p>
+    <w:p>
+      <w:r>
+        <w:t>We initialize the weight vector to be a random 2-dimensional vector in [-5,5] x [-5,5]</w:t>
+      </w:r>
+      <w:r>
+        <w:t>.</w:t>
+      </w:r>
+    </w:p>
+    <w:p>
+      <w:r>
+        <w:t xml:space="preserve">Next, we initialize </w:t>
+      </w:r>
+      <w:r>
+        <w:t>an instance of the LinearRegression class.</w:t>
       </w:r>
     </w:p>
     <w:p/>
     <w:p>
       <w:r>
-        <w:t>We initialize the weight vector to be a random 2-dimensional vector in [-5,5] x [-5,5]</w:t>
-      </w:r>
-      <w:r>
-        <w:t>.</w:t>
-      </w:r>
-    </w:p>
-    <w:p>
-      <w:r>
-        <w:t xml:space="preserve">Next, we initialize </w:t>
-      </w:r>
-      <w:r>
-        <w:t>an instance of the LinearRegression class.</w:t>
+        <w:rPr>
+          <w:noProof/>
+        </w:rPr>
+        <w:drawing>
+          <wp:inline distT="0" distB="0" distL="0" distR="0" wp14:anchorId="682A0903" wp14:editId="0F8D6EBA">
+            <wp:extent cx="5943600" cy="348615"/>
+            <wp:effectExtent l="0" t="0" r="0" b="6985"/>
+            <wp:docPr id="4" name="Picture 4"/>
+            <wp:cNvGraphicFramePr>
+              <a:graphicFrameLocks xmlns:a="http://schemas.openxmlformats.org/drawingml/2006/main" noChangeAspect="1"/>
+            </wp:cNvGraphicFramePr>
+            <a:graphic xmlns:a="http://schemas.openxmlformats.org/drawingml/2006/main">
+              <a:graphicData uri="http://schemas.openxmlformats.org/drawingml/2006/picture">
+                <pic:pic xmlns:pic="http://schemas.openxmlformats.org/drawingml/2006/picture">
+                  <pic:nvPicPr>
+                    <pic:cNvPr id="4" name="Screen Shot 2015-09-29 at 9.19.42 AM.png"/>
+                    <pic:cNvPicPr/>
+                  </pic:nvPicPr>
+                  <pic:blipFill>
+                    <a:blip r:embed="rId8">
+                      <a:extLst>
+                        <a:ext uri="{28A0092B-C50C-407E-A947-70E740481C1C}">
+                          <a14:useLocalDpi xmlns:a14="http://schemas.microsoft.com/office/drawing/2010/main" val="0"/>
+                        </a:ext>
+                      </a:extLst>
+                    </a:blip>
+                    <a:stretch>
+                      <a:fillRect/>
+                    </a:stretch>
+                  </pic:blipFill>
+                  <pic:spPr>
+                    <a:xfrm>
+                      <a:off x="0" y="0"/>
+                      <a:ext cx="5943600" cy="348615"/>
+                    </a:xfrm>
+                    <a:prstGeom prst="rect">
+                      <a:avLst/>
+                    </a:prstGeom>
+                  </pic:spPr>
+                </pic:pic>
+              </a:graphicData>
+            </a:graphic>
+          </wp:inline>
+        </w:drawing>
+      </w:r>
+    </w:p>
+    <w:p>
+      <w:r>
+        <w:t>This instance contains functions for training and prediction using linear regression.</w:t>
       </w:r>
     </w:p>
     <w:p/>
     <w:p>
       <w:r>
-        <w:t>INSERT CODE for m</w:t>
+        <w:t xml:space="preserve">We </w:t>
+      </w:r>
+      <w:r>
+        <w:t>initialize a Stream x to add input values to.</w:t>
       </w:r>
     </w:p>
     <w:p/>
     <w:p>
       <w:r>
-        <w:t>This instance contains functions for training and prediction using linear regression.</w:t>
+        <w:rPr>
+          <w:noProof/>
+        </w:rPr>
+        <w:drawing>
+          <wp:inline distT="0" distB="0" distL="0" distR="0" wp14:anchorId="045A5852" wp14:editId="325303D6">
+            <wp:extent cx="5943600" cy="190500"/>
+            <wp:effectExtent l="0" t="0" r="0" b="12700"/>
+            <wp:docPr id="8" name="Picture 8"/>
+            <wp:cNvGraphicFramePr>
+              <a:graphicFrameLocks xmlns:a="http://schemas.openxmlformats.org/drawingml/2006/main" noChangeAspect="1"/>
+            </wp:cNvGraphicFramePr>
+            <a:graphic xmlns:a="http://schemas.openxmlformats.org/drawingml/2006/main">
+              <a:graphicData uri="http://schemas.openxmlformats.org/drawingml/2006/picture">
+                <pic:pic xmlns:pic="http://schemas.openxmlformats.org/drawingml/2006/picture">
+                  <pic:nvPicPr>
+                    <pic:cNvPr id="8" name="Screen Shot 2015-09-29 at 9.23.04 AM.png"/>
+                    <pic:cNvPicPr/>
+                  </pic:nvPicPr>
+                  <pic:blipFill rotWithShape="1">
+                    <a:blip r:embed="rId9">
+                      <a:extLst>
+                        <a:ext uri="{28A0092B-C50C-407E-A947-70E740481C1C}">
+                          <a14:useLocalDpi xmlns:a14="http://schemas.microsoft.com/office/drawing/2010/main" val="0"/>
+                        </a:ext>
+                      </a:extLst>
+                    </a:blip>
+                    <a:srcRect b="62406"/>
+                    <a:stretch/>
+                  </pic:blipFill>
+                  <pic:spPr bwMode="auto">
+                    <a:xfrm>
+                      <a:off x="0" y="0"/>
+                      <a:ext cx="5943600" cy="190500"/>
+                    </a:xfrm>
+                    <a:prstGeom prst="rect">
+                      <a:avLst/>
+                    </a:prstGeom>
+                    <a:ln>
+                      <a:noFill/>
+                    </a:ln>
+                    <a:extLst>
+                      <a:ext uri="{53640926-AAD7-44D8-BBD7-CCE9431645EC}">
+                        <a14:shadowObscured xmlns:a14="http://schemas.microsoft.com/office/drawing/2010/main"/>
+                      </a:ext>
+                    </a:extLst>
+                  </pic:spPr>
+                </pic:pic>
+              </a:graphicData>
+            </a:graphic>
+          </wp:inline>
+        </w:drawing>
+      </w:r>
+    </w:p>
+    <w:p>
+      <w:r>
+        <w:t xml:space="preserve">Finally, we initialize an </w:t>
+      </w:r>
+      <w:r>
+        <w:t xml:space="preserve">instance of the </w:t>
+      </w:r>
+      <w:r>
+        <w:t>ML</w:t>
+      </w:r>
+      <w:r>
+        <w:t xml:space="preserve"> framework.</w:t>
       </w:r>
     </w:p>
     <w:p/>
     <w:p>
       <w:r>
-        <w:t>We initialize a plot using the linear_regression module.</w:t>
-      </w:r>
-      <w:r>
-        <w:t xml:space="preserve"> We also initialize a Stream x to add input values to.</w:t>
+        <w:rPr>
+          <w:noProof/>
+        </w:rPr>
+        <w:drawing>
+          <wp:inline distT="0" distB="0" distL="0" distR="0" wp14:anchorId="50B64E48" wp14:editId="50233309">
+            <wp:extent cx="5943600" cy="806450"/>
+            <wp:effectExtent l="0" t="0" r="0" b="6350"/>
+            <wp:docPr id="9" name="Picture 9"/>
+            <wp:cNvGraphicFramePr>
+              <a:graphicFrameLocks xmlns:a="http://schemas.openxmlformats.org/drawingml/2006/main" noChangeAspect="1"/>
+            </wp:cNvGraphicFramePr>
+            <a:graphic xmlns:a="http://schemas.openxmlformats.org/drawingml/2006/main">
+              <a:graphicData uri="http://schemas.openxmlformats.org/drawingml/2006/picture">
+                <pic:pic xmlns:pic="http://schemas.openxmlformats.org/drawingml/2006/picture">
+                  <pic:nvPicPr>
+                    <pic:cNvPr id="9" name="Screen Shot 2015-09-29 at 9.26.38 AM.png"/>
+                    <pic:cNvPicPr/>
+                  </pic:nvPicPr>
+                  <pic:blipFill>
+                    <a:blip r:embed="rId10">
+                      <a:extLst>
+                        <a:ext uri="{28A0092B-C50C-407E-A947-70E740481C1C}">
+                          <a14:useLocalDpi xmlns:a14="http://schemas.microsoft.com/office/drawing/2010/main" val="0"/>
+                        </a:ext>
+                      </a:extLst>
+                    </a:blip>
+                    <a:stretch>
+                      <a:fillRect/>
+                    </a:stretch>
+                  </pic:blipFill>
+                  <pic:spPr>
+                    <a:xfrm>
+                      <a:off x="0" y="0"/>
+                      <a:ext cx="5943600" cy="806450"/>
+                    </a:xfrm>
+                    <a:prstGeom prst="rect">
+                      <a:avLst/>
+                    </a:prstGeom>
+                  </pic:spPr>
+                </pic:pic>
+              </a:graphicData>
+            </a:graphic>
+          </wp:inline>
+        </w:drawing>
+      </w:r>
+    </w:p>
+    <w:p>
+      <w:r>
+        <w:t xml:space="preserve">We see that the </w:t>
+      </w:r>
+      <w:r>
+        <w:t>ML framework</w:t>
+      </w:r>
+      <w:r>
+        <w:t xml:space="preserve"> uses all the pieces we have set up together. The train and prediction functions are already defined for us.</w:t>
       </w:r>
     </w:p>
     <w:p/>
     <w:p>
       <w:r>
-        <w:t>INSERT CODE FOR init_plot()</w:t>
-      </w:r>
-      <w:r>
-        <w:t>, x</w:t>
+        <w:t>To begin running the application, we call the run() method on the model.</w:t>
       </w:r>
     </w:p>
     <w:p/>
     <w:p>
       <w:r>
-        <w:t xml:space="preserve">Finally, we initialize an </w:t>
-      </w:r>
-      <w:r>
-        <w:t xml:space="preserve">instance of the </w:t>
-      </w:r>
-      <w:r>
-        <w:t>ML</w:t>
-      </w:r>
-      <w:r>
-        <w:t xml:space="preserve"> framework.</w:t>
+        <w:rPr>
+          <w:noProof/>
+        </w:rPr>
+        <w:drawing>
+          <wp:inline distT="0" distB="0" distL="0" distR="0" wp14:anchorId="0D173D05" wp14:editId="6CB91DE0">
+            <wp:extent cx="5943600" cy="198755"/>
+            <wp:effectExtent l="0" t="0" r="0" b="4445"/>
+            <wp:docPr id="10" name="Picture 10"/>
+            <wp:cNvGraphicFramePr>
+              <a:graphicFrameLocks xmlns:a="http://schemas.openxmlformats.org/drawingml/2006/main" noChangeAspect="1"/>
+            </wp:cNvGraphicFramePr>
+            <a:graphic xmlns:a="http://schemas.openxmlformats.org/drawingml/2006/main">
+              <a:graphicData uri="http://schemas.openxmlformats.org/drawingml/2006/picture">
+                <pic:pic xmlns:pic="http://schemas.openxmlformats.org/drawingml/2006/picture">
+                  <pic:nvPicPr>
+                    <pic:cNvPr id="10" name="Screen Shot 2015-09-29 at 9.27.45 AM.png"/>
+                    <pic:cNvPicPr/>
+                  </pic:nvPicPr>
+                  <pic:blipFill>
+                    <a:blip r:embed="rId11">
+                      <a:extLst>
+                        <a:ext uri="{28A0092B-C50C-407E-A947-70E740481C1C}">
+                          <a14:useLocalDpi xmlns:a14="http://schemas.microsoft.com/office/drawing/2010/main" val="0"/>
+                        </a:ext>
+                      </a:extLst>
+                    </a:blip>
+                    <a:stretch>
+                      <a:fillRect/>
+                    </a:stretch>
+                  </pic:blipFill>
+                  <pic:spPr>
+                    <a:xfrm>
+                      <a:off x="0" y="0"/>
+                      <a:ext cx="5943600" cy="198755"/>
+                    </a:xfrm>
+                    <a:prstGeom prst="rect">
+                      <a:avLst/>
+                    </a:prstGeom>
+                  </pic:spPr>
+                </pic:pic>
+              </a:graphicData>
+            </a:graphic>
+          </wp:inline>
+        </w:drawing>
+      </w:r>
+    </w:p>
+    <w:p>
+      <w:r>
+        <w:t xml:space="preserve">We notice that after calling </w:t>
+      </w:r>
+      <w:r>
+        <w:t>run(), nothing happens. This is because the input data stream x does not have any data yet.</w:t>
+      </w:r>
+      <w:r>
+        <w:t xml:space="preserve"> To begin training the model, we add data points to x.</w:t>
       </w:r>
     </w:p>
     <w:p/>
     <w:p>
       <w:r>
-        <w:t xml:space="preserve">INSERT CODE FOR </w:t>
-      </w:r>
-      <w:r>
-        <w:t>model</w:t>
-      </w:r>
-    </w:p>
-    <w:p/>
-    <w:p>
-      <w:r>
-        <w:t xml:space="preserve">We see that the </w:t>
-      </w:r>
-      <w:r>
-        <w:t>ML framework</w:t>
-      </w:r>
-      <w:r>
-        <w:t xml:space="preserve"> uses all the pieces we have set up together. The train and prediction functions are already defined for us.</w:t>
-      </w:r>
-    </w:p>
-    <w:p/>
-    <w:p>
-      <w:r>
-        <w:t>To begin running the application, we call the run() method on the model.</w:t>
-      </w:r>
-    </w:p>
-    <w:p/>
-    <w:p>
-      <w:r>
-        <w:t>INSERT CODE FOR run()</w:t>
-      </w:r>
-    </w:p>
-    <w:p/>
-    <w:p>
-      <w:r>
-        <w:t xml:space="preserve">We notice that after calling </w:t>
-      </w:r>
-      <w:r>
-        <w:t>run(), nothing happens. This is because the input data stream x does not have any data yet.</w:t>
-      </w:r>
-      <w:r>
-        <w:t xml:space="preserve"> To begin training the model, we add data points to x.</w:t>
-      </w:r>
-    </w:p>
-    <w:p/>
-    <w:p>
-      <w:r>
-        <w:t>INSERT CODE FOR while</w:t>
-      </w:r>
-    </w:p>
-    <w:p/>
+        <w:rPr>
+          <w:noProof/>
+        </w:rPr>
+        <w:drawing>
+          <wp:inline distT="0" distB="0" distL="0" distR="0" wp14:anchorId="13CBFE21" wp14:editId="0D123C6C">
+            <wp:extent cx="5943600" cy="2097405"/>
+            <wp:effectExtent l="0" t="0" r="0" b="10795"/>
+            <wp:docPr id="97" name="Picture 97"/>
+            <wp:cNvGraphicFramePr>
+              <a:graphicFrameLocks xmlns:a="http://schemas.openxmlformats.org/drawingml/2006/main" noChangeAspect="1"/>
+            </wp:cNvGraphicFramePr>
+            <a:graphic xmlns:a="http://schemas.openxmlformats.org/drawingml/2006/main">
+              <a:graphicData uri="http://schemas.openxmlformats.org/drawingml/2006/picture">
+                <pic:pic xmlns:pic="http://schemas.openxmlformats.org/drawingml/2006/picture">
+                  <pic:nvPicPr>
+                    <pic:cNvPr id="97" name="Screen Shot 2015-09-29 at 10.06.42 AM.png"/>
+                    <pic:cNvPicPr/>
+                  </pic:nvPicPr>
+                  <pic:blipFill>
+                    <a:blip r:embed="rId12">
+                      <a:extLst>
+                        <a:ext uri="{28A0092B-C50C-407E-A947-70E740481C1C}">
+                          <a14:useLocalDpi xmlns:a14="http://schemas.microsoft.com/office/drawing/2010/main" val="0"/>
+                        </a:ext>
+                      </a:extLst>
+                    </a:blip>
+                    <a:stretch>
+                      <a:fillRect/>
+                    </a:stretch>
+                  </pic:blipFill>
+                  <pic:spPr>
+                    <a:xfrm>
+                      <a:off x="0" y="0"/>
+                      <a:ext cx="5943600" cy="2097405"/>
+                    </a:xfrm>
+                    <a:prstGeom prst="rect">
+                      <a:avLst/>
+                    </a:prstGeom>
+                  </pic:spPr>
+                </pic:pic>
+              </a:graphicData>
+            </a:graphic>
+          </wp:inline>
+        </w:drawing>
+      </w:r>
+    </w:p>
     <w:p>
       <w:r>
         <w:t xml:space="preserve">We generate new points by using the current iteration count i </w:t>
@@ -585,7 +923,13 @@
         <w:t>as the x value</w:t>
       </w:r>
       <w:r>
-        <w:t xml:space="preserve"> and the prediction y value generated by using the weight vector w as y. We first create a numpy array x_value with dimensions 1x1 with the value of i.</w:t>
+        <w:t xml:space="preserve"> and the prediction y value generated by using the weight vector w as y. We first create a numpy a</w:t>
+      </w:r>
+      <w:r>
+        <w:t>rray x_value with dimensions 1xnum_features</w:t>
+      </w:r>
+      <w:r>
+        <w:t xml:space="preserve"> with the value of i.</w:t>
       </w:r>
       <w:r>
         <w:t xml:space="preserve"> We then prepend 1 to this array to account for the bias term and transpose the resulting array to create a vector with dimensions 2x1. </w:t>
@@ -645,48 +989,132 @@
     <w:p/>
     <w:p>
       <w:r>
-        <w:t>INSERT CODE FOR IMPORTS</w:t>
+        <w:rPr>
+          <w:noProof/>
+        </w:rPr>
+        <w:drawing>
+          <wp:inline distT="0" distB="0" distL="0" distR="0" wp14:anchorId="76448E57" wp14:editId="64AA672D">
+            <wp:extent cx="5943600" cy="1941195"/>
+            <wp:effectExtent l="0" t="0" r="0" b="0"/>
+            <wp:docPr id="13" name="Picture 13"/>
+            <wp:cNvGraphicFramePr>
+              <a:graphicFrameLocks xmlns:a="http://schemas.openxmlformats.org/drawingml/2006/main" noChangeAspect="1"/>
+            </wp:cNvGraphicFramePr>
+            <a:graphic xmlns:a="http://schemas.openxmlformats.org/drawingml/2006/main">
+              <a:graphicData uri="http://schemas.openxmlformats.org/drawingml/2006/picture">
+                <pic:pic xmlns:pic="http://schemas.openxmlformats.org/drawingml/2006/picture">
+                  <pic:nvPicPr>
+                    <pic:cNvPr id="13" name="Screen Shot 2015-09-29 at 9.37.55 AM.png"/>
+                    <pic:cNvPicPr/>
+                  </pic:nvPicPr>
+                  <pic:blipFill>
+                    <a:blip r:embed="rId13">
+                      <a:extLst>
+                        <a:ext uri="{28A0092B-C50C-407E-A947-70E740481C1C}">
+                          <a14:useLocalDpi xmlns:a14="http://schemas.microsoft.com/office/drawing/2010/main" val="0"/>
+                        </a:ext>
+                      </a:extLst>
+                    </a:blip>
+                    <a:stretch>
+                      <a:fillRect/>
+                    </a:stretch>
+                  </pic:blipFill>
+                  <pic:spPr>
+                    <a:xfrm>
+                      <a:off x="0" y="0"/>
+                      <a:ext cx="5943600" cy="1941195"/>
+                    </a:xfrm>
+                    <a:prstGeom prst="rect">
+                      <a:avLst/>
+                    </a:prstGeom>
+                  </pic:spPr>
+                </pic:pic>
+              </a:graphicData>
+            </a:graphic>
+          </wp:inline>
+        </w:drawing>
+      </w:r>
+    </w:p>
+    <w:p>
+      <w:r>
+        <w:t xml:space="preserve">Once again, we import the Stream_Learn class from the </w:t>
+      </w:r>
+      <w:r>
+        <w:t>ML framework</w:t>
+      </w:r>
+      <w:r>
+        <w:t>. We also import modules for running k-means. The</w:t>
+      </w:r>
+      <w:r>
+        <w:t xml:space="preserve"> KMeans class</w:t>
+      </w:r>
+      <w:r>
+        <w:t xml:space="preserve"> provides training and prediction functions fo</w:t>
+      </w:r>
+      <w:r>
+        <w:t>r using k-means on streaming data.</w:t>
+      </w:r>
+      <w:r>
+        <w:t xml:space="preserve"> Like the functions in the LinearRegression class, these functions are already prewritten and the user does not have to write new functions.</w:t>
+      </w:r>
+      <w:r>
+        <w:t xml:space="preserve"> The kmeans class contains helper functions for plotting the data as well as additional functions to run linear regression.</w:t>
+      </w:r>
+    </w:p>
+    <w:p>
+      <w:r>
+        <w:t>Next, we define some parameters.</w:t>
       </w:r>
     </w:p>
     <w:p/>
     <w:p>
       <w:r>
-        <w:t xml:space="preserve">Once again, we import the Stream_Learn class from the </w:t>
-      </w:r>
-      <w:r>
-        <w:t>ML framework</w:t>
-      </w:r>
-      <w:r>
-        <w:t>. We also import modules for running k-means. The</w:t>
-      </w:r>
-      <w:r>
-        <w:t xml:space="preserve"> KMeans class</w:t>
-      </w:r>
-      <w:r>
-        <w:t xml:space="preserve"> provides training and prediction functions fo</w:t>
-      </w:r>
-      <w:r>
-        <w:t>r using k-means on streaming data.</w:t>
-      </w:r>
-      <w:r>
-        <w:t xml:space="preserve"> Like the functions in the LinearRegression class, these functions are already prewritten and the user does not have to write new functions.</w:t>
-      </w:r>
-      <w:r>
-        <w:t xml:space="preserve"> The kmeans class contains helper functions for plotting the data as well as additional functions to run linear regression.</w:t>
-      </w:r>
-    </w:p>
-    <w:p>
-      <w:r>
-        <w:t>Next, we define some parameters.</w:t>
-      </w:r>
-    </w:p>
-    <w:p/>
-    <w:p>
-      <w:r>
-        <w:t>INSERT CODE FOR PARAMETERS</w:t>
-      </w:r>
-    </w:p>
-    <w:p/>
+        <w:rPr>
+          <w:noProof/>
+        </w:rPr>
+        <w:drawing>
+          <wp:inline distT="0" distB="0" distL="0" distR="0" wp14:anchorId="6982F4FC" wp14:editId="486F3C9E">
+            <wp:extent cx="5943600" cy="1134745"/>
+            <wp:effectExtent l="0" t="0" r="0" b="8255"/>
+            <wp:docPr id="14" name="Picture 14"/>
+            <wp:cNvGraphicFramePr>
+              <a:graphicFrameLocks xmlns:a="http://schemas.openxmlformats.org/drawingml/2006/main" noChangeAspect="1"/>
+            </wp:cNvGraphicFramePr>
+            <a:graphic xmlns:a="http://schemas.openxmlformats.org/drawingml/2006/main">
+              <a:graphicData uri="http://schemas.openxmlformats.org/drawingml/2006/picture">
+                <pic:pic xmlns:pic="http://schemas.openxmlformats.org/drawingml/2006/picture">
+                  <pic:nvPicPr>
+                    <pic:cNvPr id="14" name="Screen Shot 2015-09-29 at 9.38.51 AM.png"/>
+                    <pic:cNvPicPr/>
+                  </pic:nvPicPr>
+                  <pic:blipFill>
+                    <a:blip r:embed="rId14">
+                      <a:extLst>
+                        <a:ext uri="{28A0092B-C50C-407E-A947-70E740481C1C}">
+                          <a14:useLocalDpi xmlns:a14="http://schemas.microsoft.com/office/drawing/2010/main" val="0"/>
+                        </a:ext>
+                      </a:extLst>
+                    </a:blip>
+                    <a:stretch>
+                      <a:fillRect/>
+                    </a:stretch>
+                  </pic:blipFill>
+                  <pic:spPr>
+                    <a:xfrm>
+                      <a:off x="0" y="0"/>
+                      <a:ext cx="5943600" cy="1134745"/>
+                    </a:xfrm>
+                    <a:prstGeom prst="rect">
+                      <a:avLst/>
+                    </a:prstGeom>
+                  </pic:spPr>
+                </pic:pic>
+              </a:graphicData>
+            </a:graphic>
+          </wp:inline>
+        </w:drawing>
+      </w:r>
+    </w:p>
     <w:p>
       <w:r>
         <w:t>These parameters have the following behaviors:</w:t>
@@ -782,106 +1210,316 @@
         <w:t>count the number of points added and the input data Stream x.</w:t>
       </w:r>
       <w:r>
-        <w:t xml:space="preserve"> We also define a initial numpy array of k centroids randomly placed in [-5, 5] x [-5, 5].</w:t>
+        <w:t xml:space="preserve"> We also define </w:t>
+      </w:r>
+      <w:r>
+        <w:t>an</w:t>
+      </w:r>
+      <w:r>
+        <w:t xml:space="preserve"> initial numpy array of k centroids randomly placed in [-5, 5] x [-5, 5].</w:t>
       </w:r>
     </w:p>
     <w:p/>
     <w:p>
       <w:r>
-        <w:t>INSERT CODE FOR i, x</w:t>
-      </w:r>
-      <w:r>
-        <w:t>, centroids</w:t>
+        <w:rPr>
+          <w:noProof/>
+        </w:rPr>
+        <w:drawing>
+          <wp:inline distT="0" distB="0" distL="0" distR="0" wp14:anchorId="11E81E03" wp14:editId="11457680">
+            <wp:extent cx="5943600" cy="518795"/>
+            <wp:effectExtent l="0" t="0" r="0" b="0"/>
+            <wp:docPr id="15" name="Picture 15"/>
+            <wp:cNvGraphicFramePr>
+              <a:graphicFrameLocks xmlns:a="http://schemas.openxmlformats.org/drawingml/2006/main" noChangeAspect="1"/>
+            </wp:cNvGraphicFramePr>
+            <a:graphic xmlns:a="http://schemas.openxmlformats.org/drawingml/2006/main">
+              <a:graphicData uri="http://schemas.openxmlformats.org/drawingml/2006/picture">
+                <pic:pic xmlns:pic="http://schemas.openxmlformats.org/drawingml/2006/picture">
+                  <pic:nvPicPr>
+                    <pic:cNvPr id="15" name="Screen Shot 2015-09-29 at 9.39.21 AM.png"/>
+                    <pic:cNvPicPr/>
+                  </pic:nvPicPr>
+                  <pic:blipFill>
+                    <a:blip r:embed="rId15">
+                      <a:extLst>
+                        <a:ext uri="{28A0092B-C50C-407E-A947-70E740481C1C}">
+                          <a14:useLocalDpi xmlns:a14="http://schemas.microsoft.com/office/drawing/2010/main" val="0"/>
+                        </a:ext>
+                      </a:extLst>
+                    </a:blip>
+                    <a:stretch>
+                      <a:fillRect/>
+                    </a:stretch>
+                  </pic:blipFill>
+                  <pic:spPr>
+                    <a:xfrm>
+                      <a:off x="0" y="0"/>
+                      <a:ext cx="5943600" cy="518795"/>
+                    </a:xfrm>
+                    <a:prstGeom prst="rect">
+                      <a:avLst/>
+                    </a:prstGeom>
+                  </pic:spPr>
+                </pic:pic>
+              </a:graphicData>
+            </a:graphic>
+          </wp:inline>
+        </w:drawing>
+      </w:r>
+    </w:p>
+    <w:p>
+      <w:r>
+        <w:t>The function kmeans.initialize initializes num_centroids in a 2 dimensional box with lower and upper bounds.</w:t>
       </w:r>
     </w:p>
     <w:p/>
     <w:p>
       <w:r>
-        <w:t>The function kmeans.initialize initializes num_centroids in a 2 dimensional box with lower and upper bounds.</w:t>
+        <w:t>We now initialize the components of the framework.</w:t>
       </w:r>
     </w:p>
     <w:p/>
     <w:p>
       <w:r>
-        <w:t>We now initialize the components of the framework.</w:t>
+        <w:rPr>
+          <w:noProof/>
+        </w:rPr>
+        <w:drawing>
+          <wp:inline distT="0" distB="0" distL="0" distR="0" wp14:anchorId="624E9CB4" wp14:editId="7E868DF5">
+            <wp:extent cx="5943600" cy="189230"/>
+            <wp:effectExtent l="0" t="0" r="0" b="0"/>
+            <wp:docPr id="16" name="Picture 16"/>
+            <wp:cNvGraphicFramePr>
+              <a:graphicFrameLocks xmlns:a="http://schemas.openxmlformats.org/drawingml/2006/main" noChangeAspect="1"/>
+            </wp:cNvGraphicFramePr>
+            <a:graphic xmlns:a="http://schemas.openxmlformats.org/drawingml/2006/main">
+              <a:graphicData uri="http://schemas.openxmlformats.org/drawingml/2006/picture">
+                <pic:pic xmlns:pic="http://schemas.openxmlformats.org/drawingml/2006/picture">
+                  <pic:nvPicPr>
+                    <pic:cNvPr id="16" name="Screen Shot 2015-09-29 at 9.40.04 AM.png"/>
+                    <pic:cNvPicPr/>
+                  </pic:nvPicPr>
+                  <pic:blipFill>
+                    <a:blip r:embed="rId16">
+                      <a:extLst>
+                        <a:ext uri="{28A0092B-C50C-407E-A947-70E740481C1C}">
+                          <a14:useLocalDpi xmlns:a14="http://schemas.microsoft.com/office/drawing/2010/main" val="0"/>
+                        </a:ext>
+                      </a:extLst>
+                    </a:blip>
+                    <a:stretch>
+                      <a:fillRect/>
+                    </a:stretch>
+                  </pic:blipFill>
+                  <pic:spPr>
+                    <a:xfrm>
+                      <a:off x="0" y="0"/>
+                      <a:ext cx="5943600" cy="189230"/>
+                    </a:xfrm>
+                    <a:prstGeom prst="rect">
+                      <a:avLst/>
+                    </a:prstGeom>
+                  </pic:spPr>
+                </pic:pic>
+              </a:graphicData>
+            </a:graphic>
+          </wp:inline>
+        </w:drawing>
+      </w:r>
+    </w:p>
+    <w:p>
+      <w:r>
+        <w:t>Like the LinearRegression class, this instance contains functions for training and prediction using k-means.</w:t>
       </w:r>
     </w:p>
     <w:p/>
     <w:p>
       <w:r>
-        <w:t xml:space="preserve">INSERT CODE FOR </w:t>
-      </w:r>
-      <w:r>
-        <w:t>m</w:t>
+        <w:t xml:space="preserve">Finally, we initialize an instance of the </w:t>
+      </w:r>
+      <w:r>
+        <w:t>ML framework</w:t>
+      </w:r>
+      <w:r>
+        <w:t>.</w:t>
       </w:r>
     </w:p>
     <w:p/>
     <w:p>
       <w:r>
-        <w:t>Like the LinearRegression class, this instance contains functions for training and prediction using k-means.</w:t>
+        <w:rPr>
+          <w:noProof/>
+        </w:rPr>
+        <w:drawing>
+          <wp:inline distT="0" distB="0" distL="0" distR="0" wp14:anchorId="7146E57D" wp14:editId="7169AA5A">
+            <wp:extent cx="5943600" cy="666750"/>
+            <wp:effectExtent l="0" t="0" r="0" b="0"/>
+            <wp:docPr id="17" name="Picture 17"/>
+            <wp:cNvGraphicFramePr>
+              <a:graphicFrameLocks xmlns:a="http://schemas.openxmlformats.org/drawingml/2006/main" noChangeAspect="1"/>
+            </wp:cNvGraphicFramePr>
+            <a:graphic xmlns:a="http://schemas.openxmlformats.org/drawingml/2006/main">
+              <a:graphicData uri="http://schemas.openxmlformats.org/drawingml/2006/picture">
+                <pic:pic xmlns:pic="http://schemas.openxmlformats.org/drawingml/2006/picture">
+                  <pic:nvPicPr>
+                    <pic:cNvPr id="17" name="Screen Shot 2015-09-29 at 9.40.42 AM.png"/>
+                    <pic:cNvPicPr/>
+                  </pic:nvPicPr>
+                  <pic:blipFill>
+                    <a:blip r:embed="rId17">
+                      <a:extLst>
+                        <a:ext uri="{28A0092B-C50C-407E-A947-70E740481C1C}">
+                          <a14:useLocalDpi xmlns:a14="http://schemas.microsoft.com/office/drawing/2010/main" val="0"/>
+                        </a:ext>
+                      </a:extLst>
+                    </a:blip>
+                    <a:stretch>
+                      <a:fillRect/>
+                    </a:stretch>
+                  </pic:blipFill>
+                  <pic:spPr>
+                    <a:xfrm>
+                      <a:off x="0" y="0"/>
+                      <a:ext cx="5943600" cy="666750"/>
+                    </a:xfrm>
+                    <a:prstGeom prst="rect">
+                      <a:avLst/>
+                    </a:prstGeom>
+                  </pic:spPr>
+                </pic:pic>
+              </a:graphicData>
+            </a:graphic>
+          </wp:inline>
+        </w:drawing>
+      </w:r>
+    </w:p>
+    <w:p>
+      <w:r>
+        <w:t xml:space="preserve">We see that the </w:t>
+      </w:r>
+      <w:r>
+        <w:t>ML framework</w:t>
+      </w:r>
+      <w:r>
+        <w:t xml:space="preserve"> uses all the pieces we have set up together. We set the min_window_size</w:t>
+      </w:r>
+      <w:r>
+        <w:t xml:space="preserve"> to k points since</w:t>
+      </w:r>
+      <w:r>
+        <w:t xml:space="preserve"> we cannot predict k centers for less than k points. </w:t>
       </w:r>
     </w:p>
     <w:p/>
     <w:p>
       <w:r>
-        <w:t xml:space="preserve">Finally, we initialize an instance of the </w:t>
-      </w:r>
-      <w:r>
-        <w:t>ML framework</w:t>
-      </w:r>
-      <w:r>
-        <w:t>.</w:t>
+        <w:t>To begin running the application, we call the run() method on the model.</w:t>
       </w:r>
     </w:p>
     <w:p/>
     <w:p>
       <w:r>
-        <w:t>INSERT CODE FOR model</w:t>
+        <w:rPr>
+          <w:noProof/>
+        </w:rPr>
+        <w:drawing>
+          <wp:inline distT="0" distB="0" distL="0" distR="0" wp14:anchorId="08186B47" wp14:editId="4D307A19">
+            <wp:extent cx="5943600" cy="179070"/>
+            <wp:effectExtent l="0" t="0" r="0" b="0"/>
+            <wp:docPr id="18" name="Picture 18"/>
+            <wp:cNvGraphicFramePr>
+              <a:graphicFrameLocks xmlns:a="http://schemas.openxmlformats.org/drawingml/2006/main" noChangeAspect="1"/>
+            </wp:cNvGraphicFramePr>
+            <a:graphic xmlns:a="http://schemas.openxmlformats.org/drawingml/2006/main">
+              <a:graphicData uri="http://schemas.openxmlformats.org/drawingml/2006/picture">
+                <pic:pic xmlns:pic="http://schemas.openxmlformats.org/drawingml/2006/picture">
+                  <pic:nvPicPr>
+                    <pic:cNvPr id="18" name="Screen Shot 2015-09-29 at 9.41.50 AM.png"/>
+                    <pic:cNvPicPr/>
+                  </pic:nvPicPr>
+                  <pic:blipFill>
+                    <a:blip r:embed="rId18">
+                      <a:extLst>
+                        <a:ext uri="{28A0092B-C50C-407E-A947-70E740481C1C}">
+                          <a14:useLocalDpi xmlns:a14="http://schemas.microsoft.com/office/drawing/2010/main" val="0"/>
+                        </a:ext>
+                      </a:extLst>
+                    </a:blip>
+                    <a:stretch>
+                      <a:fillRect/>
+                    </a:stretch>
+                  </pic:blipFill>
+                  <pic:spPr>
+                    <a:xfrm>
+                      <a:off x="0" y="0"/>
+                      <a:ext cx="5943600" cy="179070"/>
+                    </a:xfrm>
+                    <a:prstGeom prst="rect">
+                      <a:avLst/>
+                    </a:prstGeom>
+                  </pic:spPr>
+                </pic:pic>
+              </a:graphicData>
+            </a:graphic>
+          </wp:inline>
+        </w:drawing>
+      </w:r>
+    </w:p>
+    <w:p>
+      <w:r>
+        <w:t>Once again, nothing happens after calling run(). We need to add data to the input data stream x.</w:t>
       </w:r>
     </w:p>
     <w:p/>
     <w:p>
       <w:r>
-        <w:t xml:space="preserve">We see that the </w:t>
-      </w:r>
-      <w:r>
-        <w:t>ML framework</w:t>
-      </w:r>
-      <w:r>
-        <w:t xml:space="preserve"> uses all the pieces we have set up together. We set the min_window_size</w:t>
-      </w:r>
-      <w:r>
-        <w:t xml:space="preserve"> to k points since</w:t>
-      </w:r>
-      <w:r>
-        <w:t xml:space="preserve"> we cannot predict k centers for less than k points. </w:t>
-      </w:r>
-    </w:p>
-    <w:p/>
-    <w:p>
-      <w:r>
-        <w:t>To begin running the application, we call the run() method on the model.</w:t>
-      </w:r>
-    </w:p>
-    <w:p/>
-    <w:p>
-      <w:r>
-        <w:t>INSERT CODE FOR run()</w:t>
-      </w:r>
-    </w:p>
-    <w:p/>
-    <w:p>
-      <w:r>
-        <w:t>Once again, nothing happens after calling run(). We need to add data to the input data stream x.</w:t>
-      </w:r>
-    </w:p>
-    <w:p/>
-    <w:p>
-      <w:r>
-        <w:t>INSERT CODE FOR while</w:t>
-      </w:r>
-    </w:p>
-    <w:p/>
+        <w:rPr>
+          <w:noProof/>
+        </w:rPr>
+        <w:drawing>
+          <wp:inline distT="0" distB="0" distL="0" distR="0" wp14:anchorId="211B4E7F" wp14:editId="377D38B1">
+            <wp:extent cx="5943600" cy="1758950"/>
+            <wp:effectExtent l="0" t="0" r="0" b="0"/>
+            <wp:docPr id="20" name="Picture 20"/>
+            <wp:cNvGraphicFramePr>
+              <a:graphicFrameLocks xmlns:a="http://schemas.openxmlformats.org/drawingml/2006/main" noChangeAspect="1"/>
+            </wp:cNvGraphicFramePr>
+            <a:graphic xmlns:a="http://schemas.openxmlformats.org/drawingml/2006/main">
+              <a:graphicData uri="http://schemas.openxmlformats.org/drawingml/2006/picture">
+                <pic:pic xmlns:pic="http://schemas.openxmlformats.org/drawingml/2006/picture">
+                  <pic:nvPicPr>
+                    <pic:cNvPr id="20" name="Screen Shot 2015-09-29 at 9.45.17 AM.png"/>
+                    <pic:cNvPicPr/>
+                  </pic:nvPicPr>
+                  <pic:blipFill>
+                    <a:blip r:embed="rId19">
+                      <a:extLst>
+                        <a:ext uri="{28A0092B-C50C-407E-A947-70E740481C1C}">
+                          <a14:useLocalDpi xmlns:a14="http://schemas.microsoft.com/office/drawing/2010/main" val="0"/>
+                        </a:ext>
+                      </a:extLst>
+                    </a:blip>
+                    <a:stretch>
+                      <a:fillRect/>
+                    </a:stretch>
+                  </pic:blipFill>
+                  <pic:spPr>
+                    <a:xfrm>
+                      <a:off x="0" y="0"/>
+                      <a:ext cx="5943600" cy="1758950"/>
+                    </a:xfrm>
+                    <a:prstGeom prst="rect">
+                      <a:avLst/>
+                    </a:prstGeom>
+                  </pic:spPr>
+                </pic:pic>
+              </a:graphicData>
+            </a:graphic>
+          </wp:inline>
+        </w:drawing>
+      </w:r>
+    </w:p>
     <w:p>
       <w:r>
         <w:t>To add new data to x, we first choose a random centroid out of the centroids we have initialized.</w:t>
@@ -1005,16 +1643,50 @@
       <w:r>
         <w:rPr>
           <w:rFonts w:eastAsiaTheme="minorEastAsia"/>
-        </w:rPr>
-        <w:t>INSERT CODE FOR IMPORTS</w:t>
-      </w:r>
-    </w:p>
-    <w:p>
-      <w:pPr>
-        <w:rPr>
-          <w:rFonts w:eastAsiaTheme="minorEastAsia"/>
-        </w:rPr>
-      </w:pPr>
+          <w:noProof/>
+        </w:rPr>
+        <w:drawing>
+          <wp:inline distT="0" distB="0" distL="0" distR="0" wp14:anchorId="384A30FA" wp14:editId="54128EF0">
+            <wp:extent cx="5943600" cy="1921510"/>
+            <wp:effectExtent l="0" t="0" r="0" b="8890"/>
+            <wp:docPr id="21" name="Picture 21"/>
+            <wp:cNvGraphicFramePr>
+              <a:graphicFrameLocks xmlns:a="http://schemas.openxmlformats.org/drawingml/2006/main" noChangeAspect="1"/>
+            </wp:cNvGraphicFramePr>
+            <a:graphic xmlns:a="http://schemas.openxmlformats.org/drawingml/2006/main">
+              <a:graphicData uri="http://schemas.openxmlformats.org/drawingml/2006/picture">
+                <pic:pic xmlns:pic="http://schemas.openxmlformats.org/drawingml/2006/picture">
+                  <pic:nvPicPr>
+                    <pic:cNvPr id="21" name="Screen Shot 2015-09-29 at 9.46.07 AM.png"/>
+                    <pic:cNvPicPr/>
+                  </pic:nvPicPr>
+                  <pic:blipFill>
+                    <a:blip r:embed="rId20">
+                      <a:extLst>
+                        <a:ext uri="{28A0092B-C50C-407E-A947-70E740481C1C}">
+                          <a14:useLocalDpi xmlns:a14="http://schemas.microsoft.com/office/drawing/2010/main" val="0"/>
+                        </a:ext>
+                      </a:extLst>
+                    </a:blip>
+                    <a:stretch>
+                      <a:fillRect/>
+                    </a:stretch>
+                  </pic:blipFill>
+                  <pic:spPr>
+                    <a:xfrm>
+                      <a:off x="0" y="0"/>
+                      <a:ext cx="5943600" cy="1921510"/>
+                    </a:xfrm>
+                    <a:prstGeom prst="rect">
+                      <a:avLst/>
+                    </a:prstGeom>
+                  </pic:spPr>
+                </pic:pic>
+              </a:graphicData>
+            </a:graphic>
+          </wp:inline>
+        </w:drawing>
+      </w:r>
     </w:p>
     <w:p>
       <w:pPr>
@@ -1070,16 +1742,50 @@
       <w:r>
         <w:rPr>
           <w:rFonts w:eastAsiaTheme="minorEastAsia"/>
-        </w:rPr>
-        <w:t>INSERT CODE FOR PARAMETERS</w:t>
-      </w:r>
-    </w:p>
-    <w:p>
-      <w:pPr>
-        <w:rPr>
-          <w:rFonts w:eastAsiaTheme="minorEastAsia"/>
-        </w:rPr>
-      </w:pPr>
+          <w:noProof/>
+        </w:rPr>
+        <w:drawing>
+          <wp:inline distT="0" distB="0" distL="0" distR="0" wp14:anchorId="718F5E97" wp14:editId="54407215">
+            <wp:extent cx="5943600" cy="338455"/>
+            <wp:effectExtent l="0" t="0" r="0" b="0"/>
+            <wp:docPr id="22" name="Picture 22"/>
+            <wp:cNvGraphicFramePr>
+              <a:graphicFrameLocks xmlns:a="http://schemas.openxmlformats.org/drawingml/2006/main" noChangeAspect="1"/>
+            </wp:cNvGraphicFramePr>
+            <a:graphic xmlns:a="http://schemas.openxmlformats.org/drawingml/2006/main">
+              <a:graphicData uri="http://schemas.openxmlformats.org/drawingml/2006/picture">
+                <pic:pic xmlns:pic="http://schemas.openxmlformats.org/drawingml/2006/picture">
+                  <pic:nvPicPr>
+                    <pic:cNvPr id="22" name="Screen Shot 2015-09-29 at 9.47.10 AM.png"/>
+                    <pic:cNvPicPr/>
+                  </pic:nvPicPr>
+                  <pic:blipFill>
+                    <a:blip r:embed="rId21">
+                      <a:extLst>
+                        <a:ext uri="{28A0092B-C50C-407E-A947-70E740481C1C}">
+                          <a14:useLocalDpi xmlns:a14="http://schemas.microsoft.com/office/drawing/2010/main" val="0"/>
+                        </a:ext>
+                      </a:extLst>
+                    </a:blip>
+                    <a:stretch>
+                      <a:fillRect/>
+                    </a:stretch>
+                  </pic:blipFill>
+                  <pic:spPr>
+                    <a:xfrm>
+                      <a:off x="0" y="0"/>
+                      <a:ext cx="5943600" cy="338455"/>
+                    </a:xfrm>
+                    <a:prstGeom prst="rect">
+                      <a:avLst/>
+                    </a:prstGeom>
+                  </pic:spPr>
+                </pic:pic>
+              </a:graphicData>
+            </a:graphic>
+          </wp:inline>
+        </w:drawing>
+      </w:r>
     </w:p>
     <w:p>
       <w:pPr>
@@ -1137,53 +1843,12 @@
         </w:rPr>
         <w:t>on how to write these functions.</w:t>
       </w:r>
-    </w:p>
-    <w:p>
-      <w:pPr>
-        <w:rPr>
-          <w:rFonts w:eastAsiaTheme="minorEastAsia"/>
-        </w:rPr>
-      </w:pPr>
-    </w:p>
-    <w:p>
-      <w:pPr>
-        <w:rPr>
-          <w:rFonts w:eastAsiaTheme="minorEastAsia"/>
-        </w:rPr>
-      </w:pPr>
-      <w:r>
-        <w:rPr>
-          <w:rFonts w:eastAsiaTheme="minorEastAsia"/>
-        </w:rPr>
-        <w:t>INSERT CODE FOR training, prediction</w:t>
-      </w:r>
-    </w:p>
-    <w:p>
-      <w:pPr>
-        <w:rPr>
-          <w:rFonts w:eastAsiaTheme="minorEastAsia"/>
-        </w:rPr>
-      </w:pPr>
-      <w:r>
-        <w:rPr>
-          <w:rFonts w:eastAsiaTheme="minorEastAsia"/>
-        </w:rPr>
-        <w:br w:type="page"/>
-      </w:r>
-    </w:p>
-    <w:p>
-      <w:pPr>
-        <w:rPr>
-          <w:rFonts w:eastAsiaTheme="minorEastAsia"/>
-        </w:rPr>
-      </w:pPr>
-    </w:p>
-    <w:p>
-      <w:pPr>
-        <w:rPr>
-          <w:rFonts w:eastAsiaTheme="minorEastAsia"/>
-        </w:rPr>
-      </w:pPr>
+      <w:r>
+        <w:rPr>
+          <w:rFonts w:eastAsiaTheme="minorEastAsia"/>
+        </w:rPr>
+        <w:t xml:space="preserve"> </w:t>
+      </w:r>
       <w:r>
         <w:rPr>
           <w:rFonts w:eastAsiaTheme="minorEastAsia"/>
@@ -1197,6 +1862,67 @@
           <w:rFonts w:eastAsiaTheme="minorEastAsia"/>
         </w:rPr>
       </w:pPr>
+    </w:p>
+    <w:p>
+      <w:pPr>
+        <w:rPr>
+          <w:rFonts w:eastAsiaTheme="minorEastAsia"/>
+        </w:rPr>
+      </w:pPr>
+      <w:r>
+        <w:rPr>
+          <w:rFonts w:eastAsiaTheme="minorEastAsia"/>
+          <w:noProof/>
+        </w:rPr>
+        <w:drawing>
+          <wp:inline distT="0" distB="0" distL="0" distR="0" wp14:anchorId="6A568470" wp14:editId="4B6A5D55">
+            <wp:extent cx="5943600" cy="1779270"/>
+            <wp:effectExtent l="0" t="0" r="0" b="0"/>
+            <wp:docPr id="23" name="Picture 23"/>
+            <wp:cNvGraphicFramePr>
+              <a:graphicFrameLocks xmlns:a="http://schemas.openxmlformats.org/drawingml/2006/main" noChangeAspect="1"/>
+            </wp:cNvGraphicFramePr>
+            <a:graphic xmlns:a="http://schemas.openxmlformats.org/drawingml/2006/main">
+              <a:graphicData uri="http://schemas.openxmlformats.org/drawingml/2006/picture">
+                <pic:pic xmlns:pic="http://schemas.openxmlformats.org/drawingml/2006/picture">
+                  <pic:nvPicPr>
+                    <pic:cNvPr id="23" name="Screen Shot 2015-09-29 at 9.48.10 AM.png"/>
+                    <pic:cNvPicPr/>
+                  </pic:nvPicPr>
+                  <pic:blipFill>
+                    <a:blip r:embed="rId22">
+                      <a:extLst>
+                        <a:ext uri="{28A0092B-C50C-407E-A947-70E740481C1C}">
+                          <a14:useLocalDpi xmlns:a14="http://schemas.microsoft.com/office/drawing/2010/main" val="0"/>
+                        </a:ext>
+                      </a:extLst>
+                    </a:blip>
+                    <a:stretch>
+                      <a:fillRect/>
+                    </a:stretch>
+                  </pic:blipFill>
+                  <pic:spPr>
+                    <a:xfrm>
+                      <a:off x="0" y="0"/>
+                      <a:ext cx="5943600" cy="1779270"/>
+                    </a:xfrm>
+                    <a:prstGeom prst="rect">
+                      <a:avLst/>
+                    </a:prstGeom>
+                  </pic:spPr>
+                </pic:pic>
+              </a:graphicData>
+            </a:graphic>
+          </wp:inline>
+        </w:drawing>
+      </w:r>
+    </w:p>
+    <w:p>
+      <w:pPr>
+        <w:rPr>
+          <w:rFonts w:eastAsiaTheme="minorEastAsia"/>
+        </w:rPr>
+      </w:pPr>
       <w:r>
         <w:rPr>
           <w:rFonts w:eastAsiaTheme="minorEastAsia"/>
@@ -1221,40 +1947,12 @@
         </w:rPr>
         <w:t xml:space="preserve"> array x with dimensions 100x2.</w:t>
       </w:r>
-    </w:p>
-    <w:p>
-      <w:pPr>
-        <w:rPr>
-          <w:rFonts w:eastAsiaTheme="minorEastAsia"/>
-        </w:rPr>
-      </w:pPr>
-    </w:p>
-    <w:p>
-      <w:pPr>
-        <w:rPr>
-          <w:rFonts w:eastAsiaTheme="minorEastAsia"/>
-        </w:rPr>
-      </w:pPr>
-      <w:r>
-        <w:rPr>
-          <w:rFonts w:eastAsiaTheme="minorEastAsia"/>
-        </w:rPr>
-        <w:t>INSERT CODE FOR i, x</w:t>
-      </w:r>
-    </w:p>
-    <w:p>
-      <w:pPr>
-        <w:rPr>
-          <w:rFonts w:eastAsiaTheme="minorEastAsia"/>
-        </w:rPr>
-      </w:pPr>
-    </w:p>
-    <w:p>
-      <w:pPr>
-        <w:rPr>
-          <w:rFonts w:eastAsiaTheme="minorEastAsia"/>
-        </w:rPr>
-      </w:pPr>
+      <w:r>
+        <w:rPr>
+          <w:rFonts w:eastAsiaTheme="minorEastAsia"/>
+        </w:rPr>
+        <w:t xml:space="preserve"> </w:t>
+      </w:r>
       <w:r>
         <w:rPr>
           <w:rFonts w:eastAsiaTheme="minorEastAsia"/>
@@ -1292,16 +1990,50 @@
       <w:r>
         <w:rPr>
           <w:rFonts w:eastAsiaTheme="minorEastAsia"/>
-        </w:rPr>
-        <w:t>INSERT CODE FOR adding points</w:t>
-      </w:r>
-    </w:p>
-    <w:p>
-      <w:pPr>
-        <w:rPr>
-          <w:rFonts w:eastAsiaTheme="minorEastAsia"/>
-        </w:rPr>
-      </w:pPr>
+          <w:noProof/>
+        </w:rPr>
+        <w:drawing>
+          <wp:inline distT="0" distB="0" distL="0" distR="0" wp14:anchorId="48564269" wp14:editId="771A11E9">
+            <wp:extent cx="5943600" cy="975360"/>
+            <wp:effectExtent l="0" t="0" r="0" b="0"/>
+            <wp:docPr id="24" name="Picture 24"/>
+            <wp:cNvGraphicFramePr>
+              <a:graphicFrameLocks xmlns:a="http://schemas.openxmlformats.org/drawingml/2006/main" noChangeAspect="1"/>
+            </wp:cNvGraphicFramePr>
+            <a:graphic xmlns:a="http://schemas.openxmlformats.org/drawingml/2006/main">
+              <a:graphicData uri="http://schemas.openxmlformats.org/drawingml/2006/picture">
+                <pic:pic xmlns:pic="http://schemas.openxmlformats.org/drawingml/2006/picture">
+                  <pic:nvPicPr>
+                    <pic:cNvPr id="24" name="Screen Shot 2015-09-29 at 9.51.53 AM.png"/>
+                    <pic:cNvPicPr/>
+                  </pic:nvPicPr>
+                  <pic:blipFill>
+                    <a:blip r:embed="rId23">
+                      <a:extLst>
+                        <a:ext uri="{28A0092B-C50C-407E-A947-70E740481C1C}">
+                          <a14:useLocalDpi xmlns:a14="http://schemas.microsoft.com/office/drawing/2010/main" val="0"/>
+                        </a:ext>
+                      </a:extLst>
+                    </a:blip>
+                    <a:stretch>
+                      <a:fillRect/>
+                    </a:stretch>
+                  </pic:blipFill>
+                  <pic:spPr>
+                    <a:xfrm>
+                      <a:off x="0" y="0"/>
+                      <a:ext cx="5943600" cy="975360"/>
+                    </a:xfrm>
+                    <a:prstGeom prst="rect">
+                      <a:avLst/>
+                    </a:prstGeom>
+                  </pic:spPr>
+                </pic:pic>
+              </a:graphicData>
+            </a:graphic>
+          </wp:inline>
+        </w:drawing>
+      </w:r>
     </w:p>
     <w:p>
       <w:pPr>
@@ -1315,79 +2047,73 @@
         </w:rPr>
         <w:t>We initialize a Stream to add prediction values to.</w:t>
       </w:r>
-    </w:p>
-    <w:p>
-      <w:pPr>
-        <w:rPr>
-          <w:rFonts w:eastAsiaTheme="minorEastAsia"/>
-        </w:rPr>
-      </w:pPr>
-    </w:p>
-    <w:p>
-      <w:pPr>
-        <w:rPr>
-          <w:rFonts w:eastAsiaTheme="minorEastAsia"/>
-        </w:rPr>
-      </w:pPr>
-      <w:r>
-        <w:rPr>
-          <w:rFonts w:eastAsiaTheme="minorEastAsia"/>
-        </w:rPr>
-        <w:t>INSERT CODE FOR predict_stream.</w:t>
-      </w:r>
-    </w:p>
-    <w:p>
-      <w:pPr>
-        <w:rPr>
-          <w:rFonts w:eastAsiaTheme="minorEastAsia"/>
-        </w:rPr>
-      </w:pPr>
-    </w:p>
-    <w:p>
-      <w:pPr>
-        <w:rPr>
-          <w:rFonts w:eastAsiaTheme="minorEastAsia"/>
-        </w:rPr>
-      </w:pPr>
-      <w:r>
-        <w:rPr>
-          <w:rFonts w:eastAsiaTheme="minorEastAsia"/>
-        </w:rPr>
-        <w:t xml:space="preserve">We can now initialize </w:t>
-      </w:r>
-      <w:r>
-        <w:rPr>
-          <w:rFonts w:eastAsiaTheme="minorEastAsia"/>
-        </w:rPr>
-        <w:t>an instance of the ML framework.</w:t>
-      </w:r>
-    </w:p>
-    <w:p>
-      <w:pPr>
-        <w:rPr>
-          <w:rFonts w:eastAsiaTheme="minorEastAsia"/>
-        </w:rPr>
-      </w:pPr>
-    </w:p>
-    <w:p>
-      <w:pPr>
-        <w:rPr>
-          <w:rFonts w:eastAsiaTheme="minorEastAsia"/>
-        </w:rPr>
-      </w:pPr>
-      <w:r>
-        <w:rPr>
-          <w:rFonts w:eastAsiaTheme="minorEastAsia"/>
-        </w:rPr>
-        <w:t>INSERT CODE FOR model</w:t>
-      </w:r>
-    </w:p>
-    <w:p>
-      <w:pPr>
-        <w:rPr>
-          <w:rFonts w:eastAsiaTheme="minorEastAsia"/>
-        </w:rPr>
-      </w:pPr>
+      <w:r>
+        <w:rPr>
+          <w:rFonts w:eastAsiaTheme="minorEastAsia"/>
+        </w:rPr>
+        <w:t xml:space="preserve"> We can now initialize an instance of the ML framework.</w:t>
+      </w:r>
+    </w:p>
+    <w:p>
+      <w:pPr>
+        <w:rPr>
+          <w:rFonts w:eastAsiaTheme="minorEastAsia"/>
+        </w:rPr>
+      </w:pPr>
+    </w:p>
+    <w:p>
+      <w:pPr>
+        <w:rPr>
+          <w:rFonts w:eastAsiaTheme="minorEastAsia"/>
+        </w:rPr>
+      </w:pPr>
+      <w:r>
+        <w:rPr>
+          <w:rFonts w:eastAsiaTheme="minorEastAsia"/>
+          <w:noProof/>
+        </w:rPr>
+        <w:drawing>
+          <wp:inline distT="0" distB="0" distL="0" distR="0" wp14:anchorId="1AD9C20F" wp14:editId="227E7280">
+            <wp:extent cx="5943600" cy="1284605"/>
+            <wp:effectExtent l="0" t="0" r="0" b="10795"/>
+            <wp:docPr id="25" name="Picture 25"/>
+            <wp:cNvGraphicFramePr>
+              <a:graphicFrameLocks xmlns:a="http://schemas.openxmlformats.org/drawingml/2006/main" noChangeAspect="1"/>
+            </wp:cNvGraphicFramePr>
+            <a:graphic xmlns:a="http://schemas.openxmlformats.org/drawingml/2006/main">
+              <a:graphicData uri="http://schemas.openxmlformats.org/drawingml/2006/picture">
+                <pic:pic xmlns:pic="http://schemas.openxmlformats.org/drawingml/2006/picture">
+                  <pic:nvPicPr>
+                    <pic:cNvPr id="25" name="Screen Shot 2015-09-29 at 9.52.59 AM.png"/>
+                    <pic:cNvPicPr/>
+                  </pic:nvPicPr>
+                  <pic:blipFill>
+                    <a:blip r:embed="rId24">
+                      <a:extLst>
+                        <a:ext uri="{28A0092B-C50C-407E-A947-70E740481C1C}">
+                          <a14:useLocalDpi xmlns:a14="http://schemas.microsoft.com/office/drawing/2010/main" val="0"/>
+                        </a:ext>
+                      </a:extLst>
+                    </a:blip>
+                    <a:stretch>
+                      <a:fillRect/>
+                    </a:stretch>
+                  </pic:blipFill>
+                  <pic:spPr>
+                    <a:xfrm>
+                      <a:off x="0" y="0"/>
+                      <a:ext cx="5943600" cy="1284605"/>
+                    </a:xfrm>
+                    <a:prstGeom prst="rect">
+                      <a:avLst/>
+                    </a:prstGeom>
+                  </pic:spPr>
+                </pic:pic>
+              </a:graphicData>
+            </a:graphic>
+          </wp:inline>
+        </w:drawing>
+      </w:r>
     </w:p>
     <w:p>
       <w:pPr>
@@ -1418,28 +2144,50 @@
       <w:r>
         <w:rPr>
           <w:rFonts w:eastAsiaTheme="minorEastAsia"/>
-        </w:rPr>
-        <w:t>INSERT CODE for run</w:t>
-      </w:r>
-      <w:r>
-        <w:rPr>
-          <w:rFonts w:eastAsiaTheme="minorEastAsia"/>
-        </w:rPr>
-        <w:t>()</w:t>
-      </w:r>
-      <w:r>
-        <w:rPr>
-          <w:rFonts w:eastAsiaTheme="minorEastAsia"/>
-        </w:rPr>
-        <w:t>, stream_func</w:t>
-      </w:r>
-    </w:p>
-    <w:p>
-      <w:pPr>
-        <w:rPr>
-          <w:rFonts w:eastAsiaTheme="minorEastAsia"/>
-        </w:rPr>
-      </w:pPr>
+          <w:noProof/>
+        </w:rPr>
+        <w:drawing>
+          <wp:inline distT="0" distB="0" distL="0" distR="0" wp14:anchorId="115C7CA5" wp14:editId="67921EE6">
+            <wp:extent cx="5943600" cy="347980"/>
+            <wp:effectExtent l="0" t="0" r="0" b="7620"/>
+            <wp:docPr id="26" name="Picture 26"/>
+            <wp:cNvGraphicFramePr>
+              <a:graphicFrameLocks xmlns:a="http://schemas.openxmlformats.org/drawingml/2006/main" noChangeAspect="1"/>
+            </wp:cNvGraphicFramePr>
+            <a:graphic xmlns:a="http://schemas.openxmlformats.org/drawingml/2006/main">
+              <a:graphicData uri="http://schemas.openxmlformats.org/drawingml/2006/picture">
+                <pic:pic xmlns:pic="http://schemas.openxmlformats.org/drawingml/2006/picture">
+                  <pic:nvPicPr>
+                    <pic:cNvPr id="26" name="Screen Shot 2015-09-29 at 9.53.32 AM.png"/>
+                    <pic:cNvPicPr/>
+                  </pic:nvPicPr>
+                  <pic:blipFill>
+                    <a:blip r:embed="rId25">
+                      <a:extLst>
+                        <a:ext uri="{28A0092B-C50C-407E-A947-70E740481C1C}">
+                          <a14:useLocalDpi xmlns:a14="http://schemas.microsoft.com/office/drawing/2010/main" val="0"/>
+                        </a:ext>
+                      </a:extLst>
+                    </a:blip>
+                    <a:stretch>
+                      <a:fillRect/>
+                    </a:stretch>
+                  </pic:blipFill>
+                  <pic:spPr>
+                    <a:xfrm>
+                      <a:off x="0" y="0"/>
+                      <a:ext cx="5943600" cy="347980"/>
+                    </a:xfrm>
+                    <a:prstGeom prst="rect">
+                      <a:avLst/>
+                    </a:prstGeom>
+                  </pic:spPr>
+                </pic:pic>
+              </a:graphicData>
+            </a:graphic>
+          </wp:inline>
+        </w:drawing>
+      </w:r>
     </w:p>
     <w:p>
       <w:pPr>
@@ -1476,16 +2224,50 @@
       <w:r>
         <w:rPr>
           <w:rFonts w:eastAsiaTheme="minorEastAsia"/>
-        </w:rPr>
-        <w:t>INSERT CODE FOR while</w:t>
-      </w:r>
-    </w:p>
-    <w:p>
-      <w:pPr>
-        <w:rPr>
-          <w:rFonts w:eastAsiaTheme="minorEastAsia"/>
-        </w:rPr>
-      </w:pPr>
+          <w:noProof/>
+        </w:rPr>
+        <w:drawing>
+          <wp:inline distT="0" distB="0" distL="0" distR="0" wp14:anchorId="2D245F08" wp14:editId="3510DB6B">
+            <wp:extent cx="5943600" cy="1132840"/>
+            <wp:effectExtent l="0" t="0" r="0" b="10160"/>
+            <wp:docPr id="27" name="Picture 27"/>
+            <wp:cNvGraphicFramePr>
+              <a:graphicFrameLocks xmlns:a="http://schemas.openxmlformats.org/drawingml/2006/main" noChangeAspect="1"/>
+            </wp:cNvGraphicFramePr>
+            <a:graphic xmlns:a="http://schemas.openxmlformats.org/drawingml/2006/main">
+              <a:graphicData uri="http://schemas.openxmlformats.org/drawingml/2006/picture">
+                <pic:pic xmlns:pic="http://schemas.openxmlformats.org/drawingml/2006/picture">
+                  <pic:nvPicPr>
+                    <pic:cNvPr id="27" name="Screen Shot 2015-09-29 at 9.54.19 AM.png"/>
+                    <pic:cNvPicPr/>
+                  </pic:nvPicPr>
+                  <pic:blipFill>
+                    <a:blip r:embed="rId26">
+                      <a:extLst>
+                        <a:ext uri="{28A0092B-C50C-407E-A947-70E740481C1C}">
+                          <a14:useLocalDpi xmlns:a14="http://schemas.microsoft.com/office/drawing/2010/main" val="0"/>
+                        </a:ext>
+                      </a:extLst>
+                    </a:blip>
+                    <a:stretch>
+                      <a:fillRect/>
+                    </a:stretch>
+                  </pic:blipFill>
+                  <pic:spPr>
+                    <a:xfrm>
+                      <a:off x="0" y="0"/>
+                      <a:ext cx="5943600" cy="1132840"/>
+                    </a:xfrm>
+                    <a:prstGeom prst="rect">
+                      <a:avLst/>
+                    </a:prstGeom>
+                  </pic:spPr>
+                </pic:pic>
+              </a:graphicData>
+            </a:graphic>
+          </wp:inline>
+        </w:drawing>
+      </w:r>
     </w:p>
     <w:p>
       <w:pPr>
@@ -1531,8 +2313,6 @@
         </w:rPr>
         <w:t xml:space="preserve"> This example also shows how easy it is to plug an external machine learning algorithm from a library like scikit-learn into the ML framework.</w:t>
       </w:r>
-      <w:bookmarkStart w:id="0" w:name="_GoBack"/>
-      <w:bookmarkEnd w:id="0"/>
     </w:p>
     <w:p>
       <w:pPr>
@@ -1584,175 +2364,344 @@
     <w:p/>
     <w:p>
       <w:r>
-        <w:t>INSERT CODE FOR training function</w:t>
+        <w:rPr>
+          <w:noProof/>
+        </w:rPr>
+        <w:drawing>
+          <wp:inline distT="0" distB="0" distL="0" distR="0" wp14:anchorId="2C6BDCDC" wp14:editId="5691C58F">
+            <wp:extent cx="5943600" cy="1779270"/>
+            <wp:effectExtent l="0" t="0" r="0" b="0"/>
+            <wp:docPr id="28" name="Picture 28"/>
+            <wp:cNvGraphicFramePr>
+              <a:graphicFrameLocks xmlns:a="http://schemas.openxmlformats.org/drawingml/2006/main" noChangeAspect="1"/>
+            </wp:cNvGraphicFramePr>
+            <a:graphic xmlns:a="http://schemas.openxmlformats.org/drawingml/2006/main">
+              <a:graphicData uri="http://schemas.openxmlformats.org/drawingml/2006/picture">
+                <pic:pic xmlns:pic="http://schemas.openxmlformats.org/drawingml/2006/picture">
+                  <pic:nvPicPr>
+                    <pic:cNvPr id="28" name="Screen Shot 2015-09-29 at 9.59.11 AM.png"/>
+                    <pic:cNvPicPr/>
+                  </pic:nvPicPr>
+                  <pic:blipFill>
+                    <a:blip r:embed="rId27">
+                      <a:extLst>
+                        <a:ext uri="{28A0092B-C50C-407E-A947-70E740481C1C}">
+                          <a14:useLocalDpi xmlns:a14="http://schemas.microsoft.com/office/drawing/2010/main" val="0"/>
+                        </a:ext>
+                      </a:extLst>
+                    </a:blip>
+                    <a:stretch>
+                      <a:fillRect/>
+                    </a:stretch>
+                  </pic:blipFill>
+                  <pic:spPr>
+                    <a:xfrm>
+                      <a:off x="0" y="0"/>
+                      <a:ext cx="5943600" cy="1779270"/>
+                    </a:xfrm>
+                    <a:prstGeom prst="rect">
+                      <a:avLst/>
+                    </a:prstGeom>
+                  </pic:spPr>
+                </pic:pic>
+              </a:graphicData>
+            </a:graphic>
+          </wp:inline>
+        </w:drawing>
+      </w:r>
+    </w:p>
+    <w:p>
+      <w:r>
+        <w:t>All training functions will have the same signature</w:t>
+      </w:r>
+      <w:r>
+        <w:t xml:space="preserve">. This </w:t>
+      </w:r>
+      <w:r>
+        <w:t>enables the function to define and maintain</w:t>
+      </w:r>
+      <w:r>
+        <w:t xml:space="preserve"> an internal state to save the machine learning model.</w:t>
+      </w:r>
+      <w:r>
+        <w:t xml:space="preserve"> We first check whether the provided state is already initialized. If it is not, then we initialize it by defining a class and setting it to be an instance of this class. This allows the state to hold any variables necessary for the machine learning model. At the end of this function, we return the updated state. This will be passed to the training function for the next window, allowing us to maintain the state between window transitions.</w:t>
       </w:r>
     </w:p>
     <w:p/>
     <w:p>
-      <w:r>
-        <w:t>All training functions will have the same signature</w:t>
-      </w:r>
-      <w:r>
-        <w:t xml:space="preserve">. This </w:t>
-      </w:r>
-      <w:r>
-        <w:t>enables the function to define and maintain</w:t>
-      </w:r>
-      <w:r>
-        <w:t xml:space="preserve"> an internal state to save the machine learning model.</w:t>
-      </w:r>
-      <w:r>
-        <w:t xml:space="preserve"> We first check whether the provided state is already initialized. If it is not, then we initialize it by defining a class and setting it to be an instance of this class. This allows the state to hold any variables necessary for the machine learning model. At the end of this function, we return the updated state. This will be passed to the training function for the next window, allowing us to maintain the state between window transitions.</w:t>
+      <w:pPr>
+        <w:pStyle w:val="Heading3"/>
+      </w:pPr>
+      <w:r>
+        <w:t>Structure of a Prediction Function</w:t>
+      </w:r>
+    </w:p>
+    <w:p>
+      <w:r>
+        <w:t>A prediction function has the following structure:</w:t>
       </w:r>
     </w:p>
     <w:p/>
     <w:p>
+      <w:r>
+        <w:rPr>
+          <w:noProof/>
+        </w:rPr>
+        <w:drawing>
+          <wp:inline distT="0" distB="0" distL="0" distR="0" wp14:anchorId="5C232103" wp14:editId="5A418445">
+            <wp:extent cx="5943600" cy="814705"/>
+            <wp:effectExtent l="0" t="0" r="0" b="0"/>
+            <wp:docPr id="30" name="Picture 30"/>
+            <wp:cNvGraphicFramePr>
+              <a:graphicFrameLocks xmlns:a="http://schemas.openxmlformats.org/drawingml/2006/main" noChangeAspect="1"/>
+            </wp:cNvGraphicFramePr>
+            <a:graphic xmlns:a="http://schemas.openxmlformats.org/drawingml/2006/main">
+              <a:graphicData uri="http://schemas.openxmlformats.org/drawingml/2006/picture">
+                <pic:pic xmlns:pic="http://schemas.openxmlformats.org/drawingml/2006/picture">
+                  <pic:nvPicPr>
+                    <pic:cNvPr id="30" name="Screen Shot 2015-09-29 at 10.00.03 AM.png"/>
+                    <pic:cNvPicPr/>
+                  </pic:nvPicPr>
+                  <pic:blipFill>
+                    <a:blip r:embed="rId28">
+                      <a:extLst>
+                        <a:ext uri="{28A0092B-C50C-407E-A947-70E740481C1C}">
+                          <a14:useLocalDpi xmlns:a14="http://schemas.microsoft.com/office/drawing/2010/main" val="0"/>
+                        </a:ext>
+                      </a:extLst>
+                    </a:blip>
+                    <a:stretch>
+                      <a:fillRect/>
+                    </a:stretch>
+                  </pic:blipFill>
+                  <pic:spPr>
+                    <a:xfrm>
+                      <a:off x="0" y="0"/>
+                      <a:ext cx="5943600" cy="814705"/>
+                    </a:xfrm>
+                    <a:prstGeom prst="rect">
+                      <a:avLst/>
+                    </a:prstGeom>
+                  </pic:spPr>
+                </pic:pic>
+              </a:graphicData>
+            </a:graphic>
+          </wp:inline>
+        </w:drawing>
+      </w:r>
+    </w:p>
+    <w:p/>
+    <w:p>
+      <w:r>
+        <w:t xml:space="preserve">All prediction functions will have the same signature. The prediction function receives the current state containing the machine learning model as updated by the training function. We can use this to </w:t>
+      </w:r>
+      <w:r>
+        <w:t>predict a value for a given input. This function returns the prediction value. This function</w:t>
+      </w:r>
+      <w:r>
+        <w:t xml:space="preserve"> should not modify the state – the only function that modifies the state is the training function. </w:t>
+      </w:r>
+    </w:p>
+    <w:p/>
+    <w:p>
+      <w:pPr>
+        <w:pStyle w:val="Heading2"/>
+      </w:pPr>
+      <w:r>
+        <w:t>Additional Components</w:t>
+      </w:r>
+    </w:p>
+    <w:p>
+      <w:r>
+        <w:t>In addition to the training and prediction functions, the ML framework supports plug-and-play usage for filtering and general tasks. We describe how to write functions for these components</w:t>
+      </w:r>
+      <w:r>
+        <w:t>.</w:t>
+      </w:r>
+    </w:p>
+    <w:p/>
+    <w:p>
       <w:pPr>
         <w:pStyle w:val="Heading3"/>
       </w:pPr>
       <w:r>
-        <w:t>Structure of a Prediction Function</w:t>
-      </w:r>
-    </w:p>
-    <w:p>
-      <w:r>
-        <w:t>A prediction function has the following structure:</w:t>
+        <w:t>General functions</w:t>
+      </w:r>
+    </w:p>
+    <w:p>
+      <w:r>
+        <w:t xml:space="preserve">The ML framework supports the use of a general function on the window of training data. These function is referred </w:t>
+      </w:r>
+      <w:r>
+        <w:t xml:space="preserve">to </w:t>
+      </w:r>
+      <w:r>
+        <w:t xml:space="preserve">as </w:t>
+      </w:r>
+      <w:r>
+        <w:t>all_func</w:t>
+      </w:r>
+      <w:r>
+        <w:t>. The general structure of this function is:</w:t>
       </w:r>
     </w:p>
     <w:p/>
     <w:p>
       <w:r>
-        <w:t>INSERT CODE FOR prediction function</w:t>
+        <w:rPr>
+          <w:noProof/>
+        </w:rPr>
+        <w:drawing>
+          <wp:inline distT="0" distB="0" distL="0" distR="0" wp14:anchorId="3F5EB5BC" wp14:editId="602BE210">
+            <wp:extent cx="5943600" cy="1769110"/>
+            <wp:effectExtent l="0" t="0" r="0" b="8890"/>
+            <wp:docPr id="31" name="Picture 31"/>
+            <wp:cNvGraphicFramePr>
+              <a:graphicFrameLocks xmlns:a="http://schemas.openxmlformats.org/drawingml/2006/main" noChangeAspect="1"/>
+            </wp:cNvGraphicFramePr>
+            <a:graphic xmlns:a="http://schemas.openxmlformats.org/drawingml/2006/main">
+              <a:graphicData uri="http://schemas.openxmlformats.org/drawingml/2006/picture">
+                <pic:pic xmlns:pic="http://schemas.openxmlformats.org/drawingml/2006/picture">
+                  <pic:nvPicPr>
+                    <pic:cNvPr id="31" name="Screen Shot 2015-09-29 at 10.01.55 AM.png"/>
+                    <pic:cNvPicPr/>
+                  </pic:nvPicPr>
+                  <pic:blipFill>
+                    <a:blip r:embed="rId29">
+                      <a:extLst>
+                        <a:ext uri="{28A0092B-C50C-407E-A947-70E740481C1C}">
+                          <a14:useLocalDpi xmlns:a14="http://schemas.microsoft.com/office/drawing/2010/main" val="0"/>
+                        </a:ext>
+                      </a:extLst>
+                    </a:blip>
+                    <a:stretch>
+                      <a:fillRect/>
+                    </a:stretch>
+                  </pic:blipFill>
+                  <pic:spPr>
+                    <a:xfrm>
+                      <a:off x="0" y="0"/>
+                      <a:ext cx="5943600" cy="1769110"/>
+                    </a:xfrm>
+                    <a:prstGeom prst="rect">
+                      <a:avLst/>
+                    </a:prstGeom>
+                  </pic:spPr>
+                </pic:pic>
+              </a:graphicData>
+            </a:graphic>
+          </wp:inline>
+        </w:drawing>
+      </w:r>
+    </w:p>
+    <w:p>
+      <w:r>
+        <w:t xml:space="preserve">This function is similar to the training function in that it </w:t>
+      </w:r>
+      <w:r>
+        <w:t xml:space="preserve">receives the window of training data and the current state containing the machine learning model. However, this function also receives a second state that it can use to store any information. </w:t>
+      </w:r>
+      <w:r>
+        <w:t xml:space="preserve">Let us call the first state (containing the machine learning model) the model and this second state “state”. </w:t>
+      </w:r>
+      <w:r>
+        <w:t>This second state is defined by this function and updated by this function only.</w:t>
+      </w:r>
+      <w:r>
+        <w:t xml:space="preserve"> We first check whether the provi</w:t>
+      </w:r>
+      <w:r>
+        <w:t>ded state is already initialized. If it is not, then we initialize it by defining a class and setting it to be an instance of this class. We return this state at the end of the function.</w:t>
+      </w:r>
+    </w:p>
+    <w:p>
+      <w:r>
+        <w:t xml:space="preserve">This function can be used for many things. The most common use for this is plotting data. </w:t>
+      </w:r>
+      <w:r>
+        <w:t xml:space="preserve">For example, the </w:t>
+      </w:r>
+      <w:r>
+        <w:t>state defined by this function can be used to store an instance of a plot. This plot can be updated for each window.</w:t>
+      </w:r>
+    </w:p>
+    <w:p>
+      <w:r>
+        <w:t>Like the prediction function, this function should not modify the model state.</w:t>
+      </w:r>
+      <w:r>
+        <w:t xml:space="preserve"> This function will also be ignored if the training data is not a stream and batch learning is being used.</w:t>
       </w:r>
     </w:p>
     <w:p/>
     <w:p>
-      <w:r>
-        <w:t xml:space="preserve">All prediction functions will have the same signature. The prediction function receives the current state containing the machine learning model as updated by the training function. We can use this to </w:t>
-      </w:r>
-      <w:r>
-        <w:t>predict a value for a given input. This function returns the prediction value. This function</w:t>
-      </w:r>
-      <w:r>
-        <w:t xml:space="preserve"> should not modify the state – the only function that modifies the state is the training function. </w:t>
+      <w:pPr>
+        <w:pStyle w:val="Heading3"/>
+      </w:pPr>
+      <w:r>
+        <w:t>Filtering</w:t>
+      </w:r>
+    </w:p>
+    <w:p>
+      <w:r>
+        <w:t xml:space="preserve">The ML framework supports the use of a filtering function </w:t>
+      </w:r>
+      <w:r>
+        <w:t>for a stream of training data. This can be used to classify data as outliers and filter data from the training function. For example, if we are running linear regression and we receive a data point a significant distance away from the prediction line, we may choose to ignore it as noise.</w:t>
+      </w:r>
+      <w:r>
+        <w:t xml:space="preserve"> The filtering function has the following structure:</w:t>
       </w:r>
     </w:p>
     <w:p/>
     <w:p>
-      <w:pPr>
-        <w:pStyle w:val="Heading2"/>
-      </w:pPr>
-      <w:r>
-        <w:t>Additional Components</w:t>
-      </w:r>
-    </w:p>
-    <w:p>
-      <w:r>
-        <w:t>In addition to the training and prediction functions, the ML framework supports plug-and-play usage for filtering and general tasks. We describe how to write functions for these components</w:t>
-      </w:r>
-      <w:r>
-        <w:t>.</w:t>
-      </w:r>
-    </w:p>
-    <w:p/>
-    <w:p>
-      <w:pPr>
-        <w:pStyle w:val="Heading3"/>
-      </w:pPr>
-      <w:r>
-        <w:t>General functions</w:t>
-      </w:r>
-    </w:p>
-    <w:p>
-      <w:r>
-        <w:t xml:space="preserve">The ML framework supports the use of a general function on the window of training data. These function is referred </w:t>
-      </w:r>
-      <w:r>
-        <w:t xml:space="preserve">to </w:t>
-      </w:r>
-      <w:r>
-        <w:t xml:space="preserve">as </w:t>
-      </w:r>
-      <w:r>
-        <w:t>all_func</w:t>
-      </w:r>
-      <w:r>
-        <w:t>. The general structure of this function is:</w:t>
-      </w:r>
-    </w:p>
-    <w:p/>
-    <w:p>
-      <w:r>
-        <w:t>INSERT CODE FOR all func</w:t>
-      </w:r>
-    </w:p>
-    <w:p/>
-    <w:p>
-      <w:r>
-        <w:t xml:space="preserve">This function is similar to the training function in that it </w:t>
-      </w:r>
-      <w:r>
-        <w:t xml:space="preserve">receives the window of training data and the current state containing the machine learning model. However, this function also receives a second state that it can use to store any information. </w:t>
-      </w:r>
-      <w:r>
-        <w:t xml:space="preserve">Let us call the first state (containing the machine learning model) the model and this second state “state”. </w:t>
-      </w:r>
-      <w:r>
-        <w:t>This second state is defined by this function and updated by this function only.</w:t>
-      </w:r>
-      <w:r>
-        <w:t xml:space="preserve"> We first check whether the provi</w:t>
-      </w:r>
-      <w:r>
-        <w:t>ded state is already initialized. If it is not, then we initialize it by defining a class and setting it to be an instance of this class. We return this state at the end of the function.</w:t>
-      </w:r>
-    </w:p>
-    <w:p>
-      <w:r>
-        <w:t xml:space="preserve">This function can be used for many things. The most common use for this is plotting data. </w:t>
-      </w:r>
-      <w:r>
-        <w:t xml:space="preserve">For example, the </w:t>
-      </w:r>
-      <w:r>
-        <w:t>state defined by this function can be used to store an instance of a plot. This plot can be updated for each window.</w:t>
-      </w:r>
-    </w:p>
-    <w:p>
-      <w:r>
-        <w:t>Like the prediction function, this function should not modify the model state.</w:t>
-      </w:r>
-      <w:r>
-        <w:t xml:space="preserve"> This function will also be ignored if the training data is not a stream and batch learning is being used.</w:t>
-      </w:r>
-    </w:p>
-    <w:p/>
-    <w:p>
-      <w:pPr>
-        <w:pStyle w:val="Heading3"/>
-      </w:pPr>
-      <w:r>
-        <w:t>Filtering</w:t>
-      </w:r>
-    </w:p>
-    <w:p>
-      <w:r>
-        <w:t xml:space="preserve">The ML framework supports the use of a filtering function </w:t>
-      </w:r>
-      <w:r>
-        <w:t>for a stream of training data. This can be used to classify data as outliers and filter data from the training function. For example, if we are running linear regression and we receive a data point a significant distance away from the prediction line, we may choose to ignore it as noise.</w:t>
-      </w:r>
-      <w:r>
-        <w:t xml:space="preserve"> The filtering function has the following structure:</w:t>
-      </w:r>
-    </w:p>
-    <w:p/>
-    <w:p>
-      <w:r>
-        <w:t>INSERT CODE FOR filtering</w:t>
-      </w:r>
-    </w:p>
-    <w:p/>
+      <w:r>
+        <w:rPr>
+          <w:noProof/>
+        </w:rPr>
+        <w:drawing>
+          <wp:inline distT="0" distB="0" distL="0" distR="0" wp14:anchorId="313035F7" wp14:editId="446543D2">
+            <wp:extent cx="5943600" cy="814705"/>
+            <wp:effectExtent l="0" t="0" r="0" b="0"/>
+            <wp:docPr id="96" name="Picture 96"/>
+            <wp:cNvGraphicFramePr>
+              <a:graphicFrameLocks xmlns:a="http://schemas.openxmlformats.org/drawingml/2006/main" noChangeAspect="1"/>
+            </wp:cNvGraphicFramePr>
+            <a:graphic xmlns:a="http://schemas.openxmlformats.org/drawingml/2006/main">
+              <a:graphicData uri="http://schemas.openxmlformats.org/drawingml/2006/picture">
+                <pic:pic xmlns:pic="http://schemas.openxmlformats.org/drawingml/2006/picture">
+                  <pic:nvPicPr>
+                    <pic:cNvPr id="96" name="Screen Shot 2015-09-29 at 10.04.17 AM.png"/>
+                    <pic:cNvPicPr/>
+                  </pic:nvPicPr>
+                  <pic:blipFill>
+                    <a:blip r:embed="rId30">
+                      <a:extLst>
+                        <a:ext uri="{28A0092B-C50C-407E-A947-70E740481C1C}">
+                          <a14:useLocalDpi xmlns:a14="http://schemas.microsoft.com/office/drawing/2010/main" val="0"/>
+                        </a:ext>
+                      </a:extLst>
+                    </a:blip>
+                    <a:stretch>
+                      <a:fillRect/>
+                    </a:stretch>
+                  </pic:blipFill>
+                  <pic:spPr>
+                    <a:xfrm>
+                      <a:off x="0" y="0"/>
+                      <a:ext cx="5943600" cy="814705"/>
+                    </a:xfrm>
+                    <a:prstGeom prst="rect">
+                      <a:avLst/>
+                    </a:prstGeom>
+                  </pic:spPr>
+                </pic:pic>
+              </a:graphicData>
+            </a:graphic>
+          </wp:inline>
+        </w:drawing>
+      </w:r>
+    </w:p>
     <w:p>
       <w:r>
         <w:t xml:space="preserve">The filtering function takes a single data point in the form of tuples for the x and y values. It also takes the current model for machine learning. </w:t>
@@ -3241,7 +4190,10 @@
       </w:r>
     </w:p>
     <w:p/>
-    <w:p/>
+    <w:p>
+      <w:bookmarkStart w:id="0" w:name="_GoBack"/>
+      <w:bookmarkEnd w:id="0"/>
+    </w:p>
     <w:p>
       <w:pPr>
         <w:pStyle w:val="Heading3"/>
@@ -3389,58 +4341,229 @@
     <w:p/>
     <w:p>
       <w:r>
-        <w:t>INSERT CODE FOR reset</w:t>
+        <w:rPr>
+          <w:noProof/>
+        </w:rPr>
+        <w:drawing>
+          <wp:inline distT="0" distB="0" distL="0" distR="0" wp14:anchorId="7C70A887" wp14:editId="671CEAD2">
+            <wp:extent cx="5943600" cy="338455"/>
+            <wp:effectExtent l="0" t="0" r="0" b="0"/>
+            <wp:docPr id="98" name="Picture 98"/>
+            <wp:cNvGraphicFramePr>
+              <a:graphicFrameLocks xmlns:a="http://schemas.openxmlformats.org/drawingml/2006/main" noChangeAspect="1"/>
+            </wp:cNvGraphicFramePr>
+            <a:graphic xmlns:a="http://schemas.openxmlformats.org/drawingml/2006/main">
+              <a:graphicData uri="http://schemas.openxmlformats.org/drawingml/2006/picture">
+                <pic:pic xmlns:pic="http://schemas.openxmlformats.org/drawingml/2006/picture">
+                  <pic:nvPicPr>
+                    <pic:cNvPr id="98" name="Screen Shot 2015-09-29 at 10.07.38 AM.png"/>
+                    <pic:cNvPicPr/>
+                  </pic:nvPicPr>
+                  <pic:blipFill>
+                    <a:blip r:embed="rId31">
+                      <a:extLst>
+                        <a:ext uri="{28A0092B-C50C-407E-A947-70E740481C1C}">
+                          <a14:useLocalDpi xmlns:a14="http://schemas.microsoft.com/office/drawing/2010/main" val="0"/>
+                        </a:ext>
+                      </a:extLst>
+                    </a:blip>
+                    <a:stretch>
+                      <a:fillRect/>
+                    </a:stretch>
+                  </pic:blipFill>
+                  <pic:spPr>
+                    <a:xfrm>
+                      <a:off x="0" y="0"/>
+                      <a:ext cx="5943600" cy="338455"/>
+                    </a:xfrm>
+                    <a:prstGeom prst="rect">
+                      <a:avLst/>
+                    </a:prstGeom>
+                  </pic:spPr>
+                </pic:pic>
+              </a:graphicData>
+            </a:graphic>
+          </wp:inline>
+        </w:drawing>
+      </w:r>
+    </w:p>
+    <w:p>
+      <w:r>
+        <w:t>This code resets the window every 100 points and makes sure not to reset the window when no points have been added.</w:t>
       </w:r>
     </w:p>
     <w:p/>
     <w:p>
       <w:r>
-        <w:t>This code resets the window every 100 points and makes sure not to reset the window when no points have been added.</w:t>
+        <w:t>The second feature involves using the all_func component of the ML framework. The reset functionality only resets the window for the training function, not the all_func function. Currently, we have been using the training function to plot the data, as seen in the following code:</w:t>
       </w:r>
     </w:p>
     <w:p/>
     <w:p>
       <w:r>
-        <w:t>The second feature involves using the all_func component of the ML framework. The reset functionality only resets the window for the training function, not the all_func function. Currently, we have been using the training function to plot the data, as seen in the following code:</w:t>
+        <w:rPr>
+          <w:noProof/>
+        </w:rPr>
+        <w:drawing>
+          <wp:inline distT="0" distB="0" distL="0" distR="0" wp14:anchorId="0DD6B374" wp14:editId="5CFF29C8">
+            <wp:extent cx="5943600" cy="348615"/>
+            <wp:effectExtent l="0" t="0" r="0" b="6985"/>
+            <wp:docPr id="99" name="Picture 99"/>
+            <wp:cNvGraphicFramePr>
+              <a:graphicFrameLocks xmlns:a="http://schemas.openxmlformats.org/drawingml/2006/main" noChangeAspect="1"/>
+            </wp:cNvGraphicFramePr>
+            <a:graphic xmlns:a="http://schemas.openxmlformats.org/drawingml/2006/main">
+              <a:graphicData uri="http://schemas.openxmlformats.org/drawingml/2006/picture">
+                <pic:pic xmlns:pic="http://schemas.openxmlformats.org/drawingml/2006/picture">
+                  <pic:nvPicPr>
+                    <pic:cNvPr id="4" name="Screen Shot 2015-09-29 at 9.19.42 AM.png"/>
+                    <pic:cNvPicPr/>
+                  </pic:nvPicPr>
+                  <pic:blipFill>
+                    <a:blip r:embed="rId8">
+                      <a:extLst>
+                        <a:ext uri="{28A0092B-C50C-407E-A947-70E740481C1C}">
+                          <a14:useLocalDpi xmlns:a14="http://schemas.microsoft.com/office/drawing/2010/main" val="0"/>
+                        </a:ext>
+                      </a:extLst>
+                    </a:blip>
+                    <a:stretch>
+                      <a:fillRect/>
+                    </a:stretch>
+                  </pic:blipFill>
+                  <pic:spPr>
+                    <a:xfrm>
+                      <a:off x="0" y="0"/>
+                      <a:ext cx="5943600" cy="348615"/>
+                    </a:xfrm>
+                    <a:prstGeom prst="rect">
+                      <a:avLst/>
+                    </a:prstGeom>
+                  </pic:spPr>
+                </pic:pic>
+              </a:graphicData>
+            </a:graphic>
+          </wp:inline>
+        </w:drawing>
+      </w:r>
+    </w:p>
+    <w:p>
+      <w:r>
+        <w:t>We want the plot to maintain the points even after a reset. To do this, we will use the all_func function to plot the data.</w:t>
       </w:r>
     </w:p>
     <w:p/>
     <w:p>
       <w:r>
-        <w:t>INSERT CODE FOR m</w:t>
+        <w:rPr>
+          <w:noProof/>
+        </w:rPr>
+        <w:drawing>
+          <wp:inline distT="0" distB="0" distL="0" distR="0" wp14:anchorId="643A8C8E" wp14:editId="26D16471">
+            <wp:extent cx="5943600" cy="487045"/>
+            <wp:effectExtent l="0" t="0" r="0" b="0"/>
+            <wp:docPr id="100" name="Picture 100"/>
+            <wp:cNvGraphicFramePr>
+              <a:graphicFrameLocks xmlns:a="http://schemas.openxmlformats.org/drawingml/2006/main" noChangeAspect="1"/>
+            </wp:cNvGraphicFramePr>
+            <a:graphic xmlns:a="http://schemas.openxmlformats.org/drawingml/2006/main">
+              <a:graphicData uri="http://schemas.openxmlformats.org/drawingml/2006/picture">
+                <pic:pic xmlns:pic="http://schemas.openxmlformats.org/drawingml/2006/picture">
+                  <pic:nvPicPr>
+                    <pic:cNvPr id="100" name="Screen Shot 2015-09-29 at 10.09.01 AM.png"/>
+                    <pic:cNvPicPr/>
+                  </pic:nvPicPr>
+                  <pic:blipFill>
+                    <a:blip r:embed="rId32">
+                      <a:extLst>
+                        <a:ext uri="{28A0092B-C50C-407E-A947-70E740481C1C}">
+                          <a14:useLocalDpi xmlns:a14="http://schemas.microsoft.com/office/drawing/2010/main" val="0"/>
+                        </a:ext>
+                      </a:extLst>
+                    </a:blip>
+                    <a:stretch>
+                      <a:fillRect/>
+                    </a:stretch>
+                  </pic:blipFill>
+                  <pic:spPr>
+                    <a:xfrm>
+                      <a:off x="0" y="0"/>
+                      <a:ext cx="5943600" cy="487045"/>
+                    </a:xfrm>
+                    <a:prstGeom prst="rect">
+                      <a:avLst/>
+                    </a:prstGeom>
+                  </pic:spPr>
+                </pic:pic>
+              </a:graphicData>
+            </a:graphic>
+          </wp:inline>
+        </w:drawing>
+      </w:r>
+    </w:p>
+    <w:p>
+      <w:r>
+        <w:t>We use the plot function in the linear_regression model to plot the data.</w:t>
+      </w:r>
+      <w:r>
+        <w:t xml:space="preserve"> We do not need to save the plot in this case since we redraw the plot for every window.</w:t>
+      </w:r>
+      <w:r>
+        <w:t xml:space="preserve"> To enable this function in the ML framework, we pass it as a parameter </w:t>
+      </w:r>
+      <w:r>
+        <w:t>for the initialization of model. We also initialize the plot.</w:t>
       </w:r>
     </w:p>
     <w:p/>
     <w:p>
       <w:r>
-        <w:t>We want the plot to maintain the points even after a reset. To do this, we will use the all_func function to plot the data.</w:t>
-      </w:r>
-    </w:p>
-    <w:p/>
-    <w:p>
-      <w:r>
-        <w:t>INSERT CODE FOR all_func</w:t>
-      </w:r>
-    </w:p>
-    <w:p/>
-    <w:p>
-      <w:r>
-        <w:t>We use the plot function in the linear_regression model to plot the data.</w:t>
-      </w:r>
-      <w:r>
-        <w:t xml:space="preserve"> We do not need to save the plot in this case since we redraw the plot for every window.</w:t>
-      </w:r>
-      <w:r>
-        <w:t xml:space="preserve"> To enable this function in the ML framework, we pass it as a parameter for the initialization of model:</w:t>
-      </w:r>
-    </w:p>
-    <w:p/>
-    <w:p>
-      <w:r>
-        <w:t>INSERT CODE FOR model</w:t>
-      </w:r>
-    </w:p>
-    <w:p/>
+        <w:rPr>
+          <w:noProof/>
+        </w:rPr>
+        <w:drawing>
+          <wp:inline distT="0" distB="0" distL="0" distR="0" wp14:anchorId="04CB3F70" wp14:editId="09035731">
+            <wp:extent cx="5943600" cy="975360"/>
+            <wp:effectExtent l="0" t="0" r="0" b="0"/>
+            <wp:docPr id="101" name="Picture 101"/>
+            <wp:cNvGraphicFramePr>
+              <a:graphicFrameLocks xmlns:a="http://schemas.openxmlformats.org/drawingml/2006/main" noChangeAspect="1"/>
+            </wp:cNvGraphicFramePr>
+            <a:graphic xmlns:a="http://schemas.openxmlformats.org/drawingml/2006/main">
+              <a:graphicData uri="http://schemas.openxmlformats.org/drawingml/2006/picture">
+                <pic:pic xmlns:pic="http://schemas.openxmlformats.org/drawingml/2006/picture">
+                  <pic:nvPicPr>
+                    <pic:cNvPr id="101" name="Screen Shot 2015-09-29 at 10.11.21 AM.png"/>
+                    <pic:cNvPicPr/>
+                  </pic:nvPicPr>
+                  <pic:blipFill>
+                    <a:blip r:embed="rId33">
+                      <a:extLst>
+                        <a:ext uri="{28A0092B-C50C-407E-A947-70E740481C1C}">
+                          <a14:useLocalDpi xmlns:a14="http://schemas.microsoft.com/office/drawing/2010/main" val="0"/>
+                        </a:ext>
+                      </a:extLst>
+                    </a:blip>
+                    <a:stretch>
+                      <a:fillRect/>
+                    </a:stretch>
+                  </pic:blipFill>
+                  <pic:spPr>
+                    <a:xfrm>
+                      <a:off x="0" y="0"/>
+                      <a:ext cx="5943600" cy="975360"/>
+                    </a:xfrm>
+                    <a:prstGeom prst="rect">
+                      <a:avLst/>
+                    </a:prstGeom>
+                  </pic:spPr>
+                </pic:pic>
+              </a:graphicData>
+            </a:graphic>
+          </wp:inline>
+        </w:drawing>
+      </w:r>
+    </w:p>
     <w:p>
       <w:r>
         <w:t>Now, running this code will produce an example of linear regression where the line resets every 100 points</w:t>

</xml_diff>